<commit_message>
add notes about JSP, methods doGet, doPost and Servlet
</commit_message>
<xml_diff>
--- a/JAVA EE/JavaEE.docx
+++ b/JAVA EE/JavaEE.docx
@@ -195,6 +195,14 @@
       <w:r>
         <w:rPr>
           <w:rFonts w:ascii="Times New Roman" w:hAnsi="Times New Roman" w:cs="Times New Roman"/>
+          <w:sz w:val="24"/>
+          <w:szCs w:val="24"/>
+        </w:rPr>
+        <w:t xml:space="preserve">При </w:t>
+      </w:r>
+      <w:r>
+        <w:rPr>
+          <w:rFonts w:ascii="Times New Roman" w:hAnsi="Times New Roman" w:cs="Times New Roman"/>
           <w:b/>
           <w:sz w:val="24"/>
           <w:szCs w:val="24"/>
@@ -216,7 +224,66 @@
           <w:sz w:val="24"/>
           <w:szCs w:val="24"/>
         </w:rPr>
-        <w:t>основной параметр который передаём серверу - это метод (даём понять серверу что хотим сделать)</w:t>
+        <w:t>основной параметр который передаём серверу - это метод (даём понять серверу что хотим сделать</w:t>
+      </w:r>
+      <w:r>
+        <w:rPr>
+          <w:rFonts w:ascii="Times New Roman" w:hAnsi="Times New Roman" w:cs="Times New Roman"/>
+          <w:sz w:val="24"/>
+          <w:szCs w:val="24"/>
+        </w:rPr>
+        <w:t xml:space="preserve">: </w:t>
+      </w:r>
+      <w:r>
+        <w:rPr>
+          <w:rFonts w:ascii="Times New Roman" w:hAnsi="Times New Roman" w:cs="Times New Roman"/>
+          <w:sz w:val="24"/>
+          <w:szCs w:val="24"/>
+          <w:lang w:val="en-US"/>
+        </w:rPr>
+        <w:t>GET</w:t>
+      </w:r>
+      <w:r>
+        <w:rPr>
+          <w:rFonts w:ascii="Times New Roman" w:hAnsi="Times New Roman" w:cs="Times New Roman"/>
+          <w:sz w:val="24"/>
+          <w:szCs w:val="24"/>
+        </w:rPr>
+        <w:t xml:space="preserve">, </w:t>
+      </w:r>
+      <w:r>
+        <w:rPr>
+          <w:rFonts w:ascii="Times New Roman" w:hAnsi="Times New Roman" w:cs="Times New Roman"/>
+          <w:sz w:val="24"/>
+          <w:szCs w:val="24"/>
+          <w:lang w:val="en-US"/>
+        </w:rPr>
+        <w:t>POST</w:t>
+      </w:r>
+      <w:r>
+        <w:rPr>
+          <w:rFonts w:ascii="Times New Roman" w:hAnsi="Times New Roman" w:cs="Times New Roman"/>
+          <w:sz w:val="24"/>
+          <w:szCs w:val="24"/>
+        </w:rPr>
+        <w:t xml:space="preserve">, </w:t>
+      </w:r>
+      <w:r>
+        <w:rPr>
+          <w:rFonts w:ascii="Times New Roman" w:hAnsi="Times New Roman" w:cs="Times New Roman"/>
+          <w:sz w:val="24"/>
+          <w:szCs w:val="24"/>
+          <w:lang w:val="en-US"/>
+        </w:rPr>
+        <w:t>DELETE</w:t>
+      </w:r>
+      <w:r>
+        <w:rPr>
+          <w:rFonts w:ascii="Times New Roman" w:hAnsi="Times New Roman" w:cs="Times New Roman"/>
+          <w:sz w:val="24"/>
+          <w:szCs w:val="24"/>
+        </w:rPr>
+        <w:t>)</w:t>
       </w:r>
       <w:r>
         <w:rPr>
@@ -236,12 +303,19 @@
           <w:rFonts w:ascii="Times New Roman" w:hAnsi="Times New Roman" w:cs="Times New Roman"/>
           <w:sz w:val="24"/>
           <w:szCs w:val="24"/>
-          <w:lang w:val="en-US"/>
         </w:rPr>
       </w:pPr>
       <w:r>
         <w:rPr>
           <w:rFonts w:ascii="Times New Roman" w:hAnsi="Times New Roman" w:cs="Times New Roman"/>
+          <w:sz w:val="24"/>
+          <w:szCs w:val="24"/>
+        </w:rPr>
+        <w:t xml:space="preserve">При </w:t>
+      </w:r>
+      <w:r>
+        <w:rPr>
+          <w:rFonts w:ascii="Times New Roman" w:hAnsi="Times New Roman" w:cs="Times New Roman"/>
           <w:b/>
           <w:sz w:val="24"/>
           <w:szCs w:val="24"/>
@@ -341,6 +415,19 @@
         </w:rPr>
         <w:t xml:space="preserve">. </w:t>
       </w:r>
+    </w:p>
+    <w:p>
+      <w:pPr>
+        <w:spacing w:after="0"/>
+        <w:ind w:firstLine="708"/>
+        <w:jc w:val="both"/>
+        <w:rPr>
+          <w:rFonts w:ascii="Times New Roman" w:hAnsi="Times New Roman" w:cs="Times New Roman"/>
+          <w:sz w:val="24"/>
+          <w:szCs w:val="24"/>
+          <w:lang w:val="en-US"/>
+        </w:rPr>
+      </w:pPr>
       <w:r>
         <w:rPr>
           <w:rFonts w:ascii="Times New Roman" w:hAnsi="Times New Roman" w:cs="Times New Roman"/>
@@ -718,6 +805,7 @@
     <w:p>
       <w:pPr>
         <w:spacing w:after="0"/>
+        <w:ind w:firstLine="708"/>
         <w:jc w:val="both"/>
         <w:rPr>
           <w:rFonts w:ascii="Times New Roman" w:hAnsi="Times New Roman" w:cs="Times New Roman"/>
@@ -736,6 +824,7 @@
       <w:r>
         <w:rPr>
           <w:rFonts w:ascii="Times New Roman" w:hAnsi="Times New Roman" w:cs="Times New Roman"/>
+          <w:b/>
           <w:sz w:val="24"/>
           <w:szCs w:val="24"/>
           <w:lang w:val="en-US"/>
@@ -756,7 +845,57 @@
           <w:sz w:val="24"/>
           <w:szCs w:val="24"/>
         </w:rPr>
-        <w:t xml:space="preserve">программа которая крутится без остановки) и он же контейнер </w:t>
+        <w:t>программа которая крутится без остановки</w:t>
+      </w:r>
+      <w:r>
+        <w:rPr>
+          <w:rFonts w:ascii="Times New Roman" w:hAnsi="Times New Roman" w:cs="Times New Roman"/>
+          <w:sz w:val="24"/>
+          <w:szCs w:val="24"/>
+        </w:rPr>
+        <w:t xml:space="preserve">, </w:t>
+      </w:r>
+      <w:r>
+        <w:rPr>
+          <w:rFonts w:ascii="Times New Roman" w:hAnsi="Times New Roman" w:cs="Times New Roman"/>
+          <w:sz w:val="24"/>
+          <w:szCs w:val="24"/>
+        </w:rPr>
+        <w:t>обрабатывает запросы</w:t>
+      </w:r>
+      <w:r>
+        <w:rPr>
+          <w:rFonts w:ascii="Times New Roman" w:hAnsi="Times New Roman" w:cs="Times New Roman"/>
+          <w:sz w:val="24"/>
+          <w:szCs w:val="24"/>
+        </w:rPr>
+        <w:t xml:space="preserve">) и </w:t>
+      </w:r>
+      <w:r>
+        <w:rPr>
+          <w:rFonts w:ascii="Times New Roman" w:hAnsi="Times New Roman" w:cs="Times New Roman"/>
+          <w:sz w:val="24"/>
+          <w:szCs w:val="24"/>
+        </w:rPr>
+        <w:t xml:space="preserve">включает </w:t>
+      </w:r>
+      <w:proofErr w:type="gramStart"/>
+      <w:r>
+        <w:rPr>
+          <w:rFonts w:ascii="Times New Roman" w:hAnsi="Times New Roman" w:cs="Times New Roman"/>
+          <w:sz w:val="24"/>
+          <w:szCs w:val="24"/>
+        </w:rPr>
+        <w:t>так-же</w:t>
+      </w:r>
+      <w:proofErr w:type="gramEnd"/>
+      <w:r>
+        <w:rPr>
+          <w:rFonts w:ascii="Times New Roman" w:hAnsi="Times New Roman" w:cs="Times New Roman"/>
+          <w:sz w:val="24"/>
+          <w:szCs w:val="24"/>
+        </w:rPr>
+        <w:t xml:space="preserve"> контейнер </w:t>
       </w:r>
       <w:proofErr w:type="spellStart"/>
       <w:r>
@@ -782,18 +921,50 @@
           <w:sz w:val="24"/>
           <w:szCs w:val="24"/>
         </w:rPr>
-        <w:t xml:space="preserve">принимает запрос и распределяет на нужный </w:t>
-      </w:r>
-      <w:proofErr w:type="spellStart"/>
-      <w:r>
-        <w:rPr>
-          <w:rFonts w:ascii="Times New Roman" w:hAnsi="Times New Roman" w:cs="Times New Roman"/>
-          <w:sz w:val="24"/>
-          <w:szCs w:val="24"/>
-        </w:rPr>
-        <w:t>сервлет</w:t>
-      </w:r>
-      <w:proofErr w:type="spellEnd"/>
+        <w:t xml:space="preserve">который содержит </w:t>
+      </w:r>
+      <w:r>
+        <w:rPr>
+          <w:rFonts w:ascii="Times New Roman" w:hAnsi="Times New Roman" w:cs="Times New Roman"/>
+          <w:sz w:val="24"/>
+          <w:szCs w:val="24"/>
+        </w:rPr>
+        <w:t>наши</w:t>
+      </w:r>
+      <w:r>
+        <w:rPr>
+          <w:rFonts w:ascii="Times New Roman" w:hAnsi="Times New Roman" w:cs="Times New Roman"/>
+          <w:sz w:val="24"/>
+          <w:szCs w:val="24"/>
+        </w:rPr>
+        <w:t xml:space="preserve"> </w:t>
+      </w:r>
+      <w:proofErr w:type="spellStart"/>
+      <w:r>
+        <w:rPr>
+          <w:rFonts w:ascii="Times New Roman" w:hAnsi="Times New Roman" w:cs="Times New Roman"/>
+          <w:sz w:val="24"/>
+          <w:szCs w:val="24"/>
+        </w:rPr>
+        <w:t>сервлеты</w:t>
+      </w:r>
+      <w:proofErr w:type="spellEnd"/>
+      <w:r>
+        <w:rPr>
+          <w:rFonts w:ascii="Times New Roman" w:hAnsi="Times New Roman" w:cs="Times New Roman"/>
+          <w:sz w:val="24"/>
+          <w:szCs w:val="24"/>
+        </w:rPr>
+        <w:t xml:space="preserve"> и</w:t>
+      </w:r>
+      <w:r>
+        <w:rPr>
+          <w:rFonts w:ascii="Times New Roman" w:hAnsi="Times New Roman" w:cs="Times New Roman"/>
+          <w:sz w:val="24"/>
+          <w:szCs w:val="24"/>
+        </w:rPr>
+        <w:t xml:space="preserve"> распределяет на них запросы клиентов</w:t>
+      </w:r>
       <w:r>
         <w:rPr>
           <w:rFonts w:ascii="Times New Roman" w:hAnsi="Times New Roman" w:cs="Times New Roman"/>
@@ -817,6 +988,7 @@
       <w:r>
         <w:rPr>
           <w:rFonts w:ascii="Times New Roman" w:hAnsi="Times New Roman" w:cs="Times New Roman"/>
+          <w:b/>
           <w:sz w:val="24"/>
           <w:szCs w:val="24"/>
         </w:rPr>
@@ -901,8 +1073,930 @@
           <w:szCs w:val="24"/>
         </w:rPr>
       </w:pPr>
-      <w:bookmarkStart w:id="0" w:name="_GoBack"/>
-      <w:bookmarkEnd w:id="0"/>
+      <w:r>
+        <w:rPr>
+          <w:rFonts w:ascii="Times New Roman" w:hAnsi="Times New Roman" w:cs="Times New Roman"/>
+          <w:b/>
+          <w:sz w:val="24"/>
+          <w:szCs w:val="24"/>
+          <w:lang w:val="en-US"/>
+        </w:rPr>
+        <w:t>web</w:t>
+      </w:r>
+      <w:r>
+        <w:rPr>
+          <w:rFonts w:ascii="Times New Roman" w:hAnsi="Times New Roman" w:cs="Times New Roman"/>
+          <w:b/>
+          <w:sz w:val="24"/>
+          <w:szCs w:val="24"/>
+        </w:rPr>
+        <w:t>.</w:t>
+      </w:r>
+      <w:r>
+        <w:rPr>
+          <w:rFonts w:ascii="Times New Roman" w:hAnsi="Times New Roman" w:cs="Times New Roman"/>
+          <w:b/>
+          <w:sz w:val="24"/>
+          <w:szCs w:val="24"/>
+          <w:lang w:val="en-US"/>
+        </w:rPr>
+        <w:t>xml</w:t>
+      </w:r>
+      <w:r>
+        <w:rPr>
+          <w:rFonts w:ascii="Times New Roman" w:hAnsi="Times New Roman" w:cs="Times New Roman"/>
+          <w:sz w:val="24"/>
+          <w:szCs w:val="24"/>
+        </w:rPr>
+        <w:t xml:space="preserve"> – </w:t>
+      </w:r>
+      <w:r>
+        <w:rPr>
+          <w:rFonts w:ascii="Times New Roman" w:hAnsi="Times New Roman" w:cs="Times New Roman"/>
+          <w:sz w:val="24"/>
+          <w:szCs w:val="24"/>
+        </w:rPr>
+        <w:t>файл с описанием веб проекта</w:t>
+      </w:r>
+      <w:r>
+        <w:rPr>
+          <w:rFonts w:ascii="Times New Roman" w:hAnsi="Times New Roman" w:cs="Times New Roman"/>
+          <w:sz w:val="24"/>
+          <w:szCs w:val="24"/>
+        </w:rPr>
+        <w:t xml:space="preserve">, </w:t>
+      </w:r>
+      <w:r>
+        <w:rPr>
+          <w:rFonts w:ascii="Times New Roman" w:hAnsi="Times New Roman" w:cs="Times New Roman"/>
+          <w:sz w:val="24"/>
+          <w:szCs w:val="24"/>
+        </w:rPr>
+        <w:t xml:space="preserve">тут прописывается соответствие запроса в </w:t>
+      </w:r>
+      <w:r>
+        <w:rPr>
+          <w:rFonts w:ascii="Times New Roman" w:hAnsi="Times New Roman" w:cs="Times New Roman"/>
+          <w:sz w:val="24"/>
+          <w:szCs w:val="24"/>
+        </w:rPr>
+        <w:t>браузере от клиента и</w:t>
+      </w:r>
+      <w:r>
+        <w:rPr>
+          <w:rFonts w:ascii="Times New Roman" w:hAnsi="Times New Roman" w:cs="Times New Roman"/>
+          <w:sz w:val="24"/>
+          <w:szCs w:val="24"/>
+        </w:rPr>
+        <w:t xml:space="preserve"> </w:t>
+      </w:r>
+      <w:proofErr w:type="spellStart"/>
+      <w:r>
+        <w:rPr>
+          <w:rFonts w:ascii="Times New Roman" w:hAnsi="Times New Roman" w:cs="Times New Roman"/>
+          <w:sz w:val="24"/>
+          <w:szCs w:val="24"/>
+        </w:rPr>
+        <w:t>сервлета</w:t>
+      </w:r>
+      <w:proofErr w:type="spellEnd"/>
+      <w:r>
+        <w:rPr>
+          <w:rFonts w:ascii="Times New Roman" w:hAnsi="Times New Roman" w:cs="Times New Roman"/>
+          <w:sz w:val="24"/>
+          <w:szCs w:val="24"/>
+        </w:rPr>
+        <w:t>/</w:t>
+      </w:r>
+      <w:r>
+        <w:rPr>
+          <w:rFonts w:ascii="Times New Roman" w:hAnsi="Times New Roman" w:cs="Times New Roman"/>
+          <w:sz w:val="24"/>
+          <w:szCs w:val="24"/>
+          <w:lang w:val="en-US"/>
+        </w:rPr>
+        <w:t>JSP</w:t>
+      </w:r>
+      <w:r>
+        <w:rPr>
+          <w:rFonts w:ascii="Times New Roman" w:hAnsi="Times New Roman" w:cs="Times New Roman"/>
+          <w:sz w:val="24"/>
+          <w:szCs w:val="24"/>
+        </w:rPr>
+        <w:t xml:space="preserve"> </w:t>
+      </w:r>
+      <w:r>
+        <w:rPr>
+          <w:rFonts w:ascii="Times New Roman" w:hAnsi="Times New Roman" w:cs="Times New Roman"/>
+          <w:sz w:val="24"/>
+          <w:szCs w:val="24"/>
+        </w:rPr>
+        <w:t xml:space="preserve">страницы </w:t>
+      </w:r>
+      <w:r>
+        <w:rPr>
+          <w:rFonts w:ascii="Times New Roman" w:hAnsi="Times New Roman" w:cs="Times New Roman"/>
+          <w:sz w:val="24"/>
+          <w:szCs w:val="24"/>
+        </w:rPr>
+        <w:t>в нашей программе</w:t>
+      </w:r>
+      <w:r>
+        <w:rPr>
+          <w:rFonts w:ascii="Times New Roman" w:hAnsi="Times New Roman" w:cs="Times New Roman"/>
+          <w:sz w:val="24"/>
+          <w:szCs w:val="24"/>
+        </w:rPr>
+        <w:t>:</w:t>
+      </w:r>
+    </w:p>
+    <w:p>
+      <w:pPr>
+        <w:spacing w:after="0"/>
+        <w:jc w:val="both"/>
+        <w:rPr>
+          <w:rFonts w:ascii="Times New Roman" w:hAnsi="Times New Roman" w:cs="Times New Roman"/>
+          <w:sz w:val="24"/>
+          <w:szCs w:val="24"/>
+          <w:lang w:val="en-US"/>
+        </w:rPr>
+      </w:pPr>
+      <w:proofErr w:type="spellStart"/>
+      <w:r>
+        <w:rPr>
+          <w:rFonts w:ascii="Times New Roman" w:hAnsi="Times New Roman" w:cs="Times New Roman"/>
+          <w:sz w:val="24"/>
+          <w:szCs w:val="24"/>
+        </w:rPr>
+        <w:t>Маппинг</w:t>
+      </w:r>
+      <w:proofErr w:type="spellEnd"/>
+      <w:r>
+        <w:rPr>
+          <w:rFonts w:ascii="Times New Roman" w:hAnsi="Times New Roman" w:cs="Times New Roman"/>
+          <w:sz w:val="24"/>
+          <w:szCs w:val="24"/>
+        </w:rPr>
+        <w:t xml:space="preserve"> </w:t>
+      </w:r>
+      <w:proofErr w:type="spellStart"/>
+      <w:r>
+        <w:rPr>
+          <w:rFonts w:ascii="Times New Roman" w:hAnsi="Times New Roman" w:cs="Times New Roman"/>
+          <w:sz w:val="24"/>
+          <w:szCs w:val="24"/>
+        </w:rPr>
+        <w:t>сервлета</w:t>
+      </w:r>
+      <w:proofErr w:type="spellEnd"/>
+      <w:r>
+        <w:rPr>
+          <w:rFonts w:ascii="Times New Roman" w:hAnsi="Times New Roman" w:cs="Times New Roman"/>
+          <w:sz w:val="24"/>
+          <w:szCs w:val="24"/>
+          <w:lang w:val="en-US"/>
+        </w:rPr>
+        <w:t>:</w:t>
+      </w:r>
+    </w:p>
+    <w:p>
+      <w:pPr>
+        <w:shd w:val="clear" w:color="auto" w:fill="2B2B2B"/>
+        <w:tabs>
+          <w:tab w:val="left" w:pos="916"/>
+          <w:tab w:val="left" w:pos="1832"/>
+          <w:tab w:val="left" w:pos="2748"/>
+          <w:tab w:val="left" w:pos="3664"/>
+          <w:tab w:val="left" w:pos="4580"/>
+          <w:tab w:val="left" w:pos="5496"/>
+          <w:tab w:val="left" w:pos="6412"/>
+          <w:tab w:val="left" w:pos="7328"/>
+          <w:tab w:val="left" w:pos="8244"/>
+          <w:tab w:val="left" w:pos="9160"/>
+          <w:tab w:val="left" w:pos="10076"/>
+          <w:tab w:val="left" w:pos="10992"/>
+          <w:tab w:val="left" w:pos="11908"/>
+          <w:tab w:val="left" w:pos="12824"/>
+          <w:tab w:val="left" w:pos="13740"/>
+          <w:tab w:val="left" w:pos="14656"/>
+        </w:tabs>
+        <w:spacing w:after="0" w:line="240" w:lineRule="auto"/>
+        <w:rPr>
+          <w:rFonts w:ascii="JetBrains Mono" w:eastAsia="Times New Roman" w:hAnsi="JetBrains Mono" w:cs="Courier New"/>
+          <w:color w:val="A9B7C6"/>
+          <w:sz w:val="20"/>
+          <w:szCs w:val="20"/>
+          <w:lang w:val="en-US" w:eastAsia="ru-RU"/>
+        </w:rPr>
+      </w:pPr>
+      <w:r>
+        <w:rPr>
+          <w:rFonts w:ascii="JetBrains Mono" w:eastAsia="Times New Roman" w:hAnsi="JetBrains Mono" w:cs="Courier New"/>
+          <w:color w:val="E8BF6A"/>
+          <w:sz w:val="20"/>
+          <w:szCs w:val="20"/>
+          <w:lang w:val="en-US" w:eastAsia="ru-RU"/>
+        </w:rPr>
+        <w:t>&lt;</w:t>
+      </w:r>
+      <w:proofErr w:type="gramStart"/>
+      <w:r>
+        <w:rPr>
+          <w:rFonts w:ascii="JetBrains Mono" w:eastAsia="Times New Roman" w:hAnsi="JetBrains Mono" w:cs="Courier New"/>
+          <w:color w:val="E8BF6A"/>
+          <w:sz w:val="20"/>
+          <w:szCs w:val="20"/>
+          <w:lang w:val="en-US" w:eastAsia="ru-RU"/>
+        </w:rPr>
+        <w:t>servlet</w:t>
+      </w:r>
+      <w:proofErr w:type="gramEnd"/>
+      <w:r>
+        <w:rPr>
+          <w:rFonts w:ascii="JetBrains Mono" w:eastAsia="Times New Roman" w:hAnsi="JetBrains Mono" w:cs="Courier New"/>
+          <w:color w:val="E8BF6A"/>
+          <w:sz w:val="20"/>
+          <w:szCs w:val="20"/>
+          <w:lang w:val="en-US" w:eastAsia="ru-RU"/>
+        </w:rPr>
+        <w:t>&gt;</w:t>
+      </w:r>
+      <w:r>
+        <w:rPr>
+          <w:rFonts w:ascii="JetBrains Mono" w:eastAsia="Times New Roman" w:hAnsi="JetBrains Mono" w:cs="Courier New"/>
+          <w:color w:val="E8BF6A"/>
+          <w:sz w:val="20"/>
+          <w:szCs w:val="20"/>
+          <w:lang w:val="en-US" w:eastAsia="ru-RU"/>
+        </w:rPr>
+        <w:br/>
+        <w:t xml:space="preserve">    &lt;servlet-name&gt;</w:t>
+      </w:r>
+      <w:proofErr w:type="spellStart"/>
+      <w:r>
+        <w:rPr>
+          <w:rFonts w:ascii="JetBrains Mono" w:eastAsia="Times New Roman" w:hAnsi="JetBrains Mono" w:cs="Courier New"/>
+          <w:color w:val="A9B7C6"/>
+          <w:sz w:val="20"/>
+          <w:szCs w:val="20"/>
+          <w:lang w:val="en-US" w:eastAsia="ru-RU"/>
+        </w:rPr>
+        <w:t>FirstServlet</w:t>
+      </w:r>
+      <w:proofErr w:type="spellEnd"/>
+      <w:r>
+        <w:rPr>
+          <w:rFonts w:ascii="JetBrains Mono" w:eastAsia="Times New Roman" w:hAnsi="JetBrains Mono" w:cs="Courier New"/>
+          <w:color w:val="E8BF6A"/>
+          <w:sz w:val="20"/>
+          <w:szCs w:val="20"/>
+          <w:lang w:val="en-US" w:eastAsia="ru-RU"/>
+        </w:rPr>
+        <w:t>&lt;/servlet-name&gt;</w:t>
+      </w:r>
+      <w:r>
+        <w:rPr>
+          <w:rFonts w:ascii="JetBrains Mono" w:eastAsia="Times New Roman" w:hAnsi="JetBrains Mono" w:cs="Courier New"/>
+          <w:color w:val="E8BF6A"/>
+          <w:sz w:val="20"/>
+          <w:szCs w:val="20"/>
+          <w:lang w:val="en-US" w:eastAsia="ru-RU"/>
+        </w:rPr>
+        <w:br/>
+        <w:t xml:space="preserve">    &lt;servlet-class&gt;</w:t>
+      </w:r>
+      <w:proofErr w:type="spellStart"/>
+      <w:r>
+        <w:rPr>
+          <w:rFonts w:ascii="JetBrains Mono" w:eastAsia="Times New Roman" w:hAnsi="JetBrains Mono" w:cs="Courier New"/>
+          <w:color w:val="A9B7C6"/>
+          <w:sz w:val="20"/>
+          <w:szCs w:val="20"/>
+          <w:lang w:val="en-US" w:eastAsia="ru-RU"/>
+        </w:rPr>
+        <w:t>FirstServlet</w:t>
+      </w:r>
+      <w:proofErr w:type="spellEnd"/>
+      <w:r>
+        <w:rPr>
+          <w:rFonts w:ascii="JetBrains Mono" w:eastAsia="Times New Roman" w:hAnsi="JetBrains Mono" w:cs="Courier New"/>
+          <w:color w:val="E8BF6A"/>
+          <w:sz w:val="20"/>
+          <w:szCs w:val="20"/>
+          <w:lang w:val="en-US" w:eastAsia="ru-RU"/>
+        </w:rPr>
+        <w:t>&lt;/servlet-class&gt;</w:t>
+      </w:r>
+      <w:r>
+        <w:rPr>
+          <w:rFonts w:ascii="JetBrains Mono" w:eastAsia="Times New Roman" w:hAnsi="JetBrains Mono" w:cs="Courier New"/>
+          <w:color w:val="E8BF6A"/>
+          <w:sz w:val="20"/>
+          <w:szCs w:val="20"/>
+          <w:lang w:val="en-US" w:eastAsia="ru-RU"/>
+        </w:rPr>
+        <w:br/>
+        <w:t>&lt;/servlet&gt;</w:t>
+      </w:r>
+      <w:r>
+        <w:rPr>
+          <w:rFonts w:ascii="JetBrains Mono" w:eastAsia="Times New Roman" w:hAnsi="JetBrains Mono" w:cs="Courier New"/>
+          <w:color w:val="E8BF6A"/>
+          <w:sz w:val="20"/>
+          <w:szCs w:val="20"/>
+          <w:lang w:val="en-US" w:eastAsia="ru-RU"/>
+        </w:rPr>
+        <w:br/>
+        <w:t>&lt;servlet-mapping&gt;</w:t>
+      </w:r>
+      <w:r>
+        <w:rPr>
+          <w:rFonts w:ascii="JetBrains Mono" w:eastAsia="Times New Roman" w:hAnsi="JetBrains Mono" w:cs="Courier New"/>
+          <w:color w:val="E8BF6A"/>
+          <w:sz w:val="20"/>
+          <w:szCs w:val="20"/>
+          <w:lang w:val="en-US" w:eastAsia="ru-RU"/>
+        </w:rPr>
+        <w:br/>
+        <w:t xml:space="preserve">    &lt;servlet-name&gt;</w:t>
+      </w:r>
+      <w:proofErr w:type="spellStart"/>
+      <w:r>
+        <w:rPr>
+          <w:rFonts w:ascii="JetBrains Mono" w:eastAsia="Times New Roman" w:hAnsi="JetBrains Mono" w:cs="Courier New"/>
+          <w:color w:val="A9B7C6"/>
+          <w:sz w:val="20"/>
+          <w:szCs w:val="20"/>
+          <w:lang w:val="en-US" w:eastAsia="ru-RU"/>
+        </w:rPr>
+        <w:t>FirstServlet</w:t>
+      </w:r>
+      <w:proofErr w:type="spellEnd"/>
+      <w:r>
+        <w:rPr>
+          <w:rFonts w:ascii="JetBrains Mono" w:eastAsia="Times New Roman" w:hAnsi="JetBrains Mono" w:cs="Courier New"/>
+          <w:color w:val="E8BF6A"/>
+          <w:sz w:val="20"/>
+          <w:szCs w:val="20"/>
+          <w:lang w:val="en-US" w:eastAsia="ru-RU"/>
+        </w:rPr>
+        <w:t>&lt;/servlet-name&gt;</w:t>
+      </w:r>
+      <w:r>
+        <w:rPr>
+          <w:rFonts w:ascii="JetBrains Mono" w:eastAsia="Times New Roman" w:hAnsi="JetBrains Mono" w:cs="Courier New"/>
+          <w:color w:val="E8BF6A"/>
+          <w:sz w:val="20"/>
+          <w:szCs w:val="20"/>
+          <w:lang w:val="en-US" w:eastAsia="ru-RU"/>
+        </w:rPr>
+        <w:br/>
+        <w:t xml:space="preserve">    &lt;</w:t>
+      </w:r>
+      <w:proofErr w:type="spellStart"/>
+      <w:r>
+        <w:rPr>
+          <w:rFonts w:ascii="JetBrains Mono" w:eastAsia="Times New Roman" w:hAnsi="JetBrains Mono" w:cs="Courier New"/>
+          <w:color w:val="E8BF6A"/>
+          <w:sz w:val="20"/>
+          <w:szCs w:val="20"/>
+          <w:lang w:val="en-US" w:eastAsia="ru-RU"/>
+        </w:rPr>
+        <w:t>url</w:t>
+      </w:r>
+      <w:proofErr w:type="spellEnd"/>
+      <w:r>
+        <w:rPr>
+          <w:rFonts w:ascii="JetBrains Mono" w:eastAsia="Times New Roman" w:hAnsi="JetBrains Mono" w:cs="Courier New"/>
+          <w:color w:val="E8BF6A"/>
+          <w:sz w:val="20"/>
+          <w:szCs w:val="20"/>
+          <w:lang w:val="en-US" w:eastAsia="ru-RU"/>
+        </w:rPr>
+        <w:t>-pattern&gt;</w:t>
+      </w:r>
+      <w:r>
+        <w:rPr>
+          <w:rFonts w:ascii="JetBrains Mono" w:eastAsia="Times New Roman" w:hAnsi="JetBrains Mono" w:cs="Courier New"/>
+          <w:color w:val="A9B7C6"/>
+          <w:sz w:val="20"/>
+          <w:szCs w:val="20"/>
+          <w:lang w:val="en-US" w:eastAsia="ru-RU"/>
+        </w:rPr>
+        <w:t>/hello-world</w:t>
+      </w:r>
+      <w:r>
+        <w:rPr>
+          <w:rFonts w:ascii="JetBrains Mono" w:eastAsia="Times New Roman" w:hAnsi="JetBrains Mono" w:cs="Courier New"/>
+          <w:color w:val="E8BF6A"/>
+          <w:sz w:val="20"/>
+          <w:szCs w:val="20"/>
+          <w:lang w:val="en-US" w:eastAsia="ru-RU"/>
+        </w:rPr>
+        <w:t>&lt;/</w:t>
+      </w:r>
+      <w:proofErr w:type="spellStart"/>
+      <w:r>
+        <w:rPr>
+          <w:rFonts w:ascii="JetBrains Mono" w:eastAsia="Times New Roman" w:hAnsi="JetBrains Mono" w:cs="Courier New"/>
+          <w:color w:val="E8BF6A"/>
+          <w:sz w:val="20"/>
+          <w:szCs w:val="20"/>
+          <w:lang w:val="en-US" w:eastAsia="ru-RU"/>
+        </w:rPr>
+        <w:t>url</w:t>
+      </w:r>
+      <w:proofErr w:type="spellEnd"/>
+      <w:r>
+        <w:rPr>
+          <w:rFonts w:ascii="JetBrains Mono" w:eastAsia="Times New Roman" w:hAnsi="JetBrains Mono" w:cs="Courier New"/>
+          <w:color w:val="E8BF6A"/>
+          <w:sz w:val="20"/>
+          <w:szCs w:val="20"/>
+          <w:lang w:val="en-US" w:eastAsia="ru-RU"/>
+        </w:rPr>
+        <w:t>-pattern&gt;</w:t>
+      </w:r>
+      <w:r>
+        <w:rPr>
+          <w:rFonts w:ascii="JetBrains Mono" w:eastAsia="Times New Roman" w:hAnsi="JetBrains Mono" w:cs="Courier New"/>
+          <w:color w:val="E8BF6A"/>
+          <w:sz w:val="20"/>
+          <w:szCs w:val="20"/>
+          <w:lang w:val="en-US" w:eastAsia="ru-RU"/>
+        </w:rPr>
+        <w:br/>
+        <w:t>&lt;/servlet-mapping&gt;</w:t>
+      </w:r>
+    </w:p>
+    <w:p>
+      <w:pPr>
+        <w:spacing w:after="0"/>
+        <w:jc w:val="both"/>
+        <w:rPr>
+          <w:rFonts w:ascii="Times New Roman" w:hAnsi="Times New Roman" w:cs="Times New Roman"/>
+          <w:sz w:val="24"/>
+          <w:szCs w:val="24"/>
+        </w:rPr>
+      </w:pPr>
+    </w:p>
+    <w:p>
+      <w:pPr>
+        <w:spacing w:after="0"/>
+        <w:jc w:val="both"/>
+        <w:rPr>
+          <w:rFonts w:ascii="Times New Roman" w:hAnsi="Times New Roman" w:cs="Times New Roman"/>
+          <w:sz w:val="24"/>
+          <w:szCs w:val="24"/>
+        </w:rPr>
+      </w:pPr>
+      <w:proofErr w:type="spellStart"/>
+      <w:r>
+        <w:rPr>
+          <w:rFonts w:ascii="Times New Roman" w:hAnsi="Times New Roman" w:cs="Times New Roman"/>
+          <w:sz w:val="24"/>
+          <w:szCs w:val="24"/>
+        </w:rPr>
+        <w:t>Маппинг</w:t>
+      </w:r>
+      <w:proofErr w:type="spellEnd"/>
+      <w:r>
+        <w:rPr>
+          <w:rFonts w:ascii="Times New Roman" w:hAnsi="Times New Roman" w:cs="Times New Roman"/>
+          <w:sz w:val="24"/>
+          <w:szCs w:val="24"/>
+        </w:rPr>
+        <w:t xml:space="preserve"> к странице </w:t>
+      </w:r>
+      <w:proofErr w:type="gramStart"/>
+      <w:r>
+        <w:rPr>
+          <w:rFonts w:ascii="Times New Roman" w:hAnsi="Times New Roman" w:cs="Times New Roman"/>
+          <w:sz w:val="24"/>
+          <w:szCs w:val="24"/>
+          <w:lang w:val="en-US"/>
+        </w:rPr>
+        <w:t>JSP</w:t>
+      </w:r>
+      <w:r>
+        <w:rPr>
+          <w:rFonts w:ascii="Times New Roman" w:hAnsi="Times New Roman" w:cs="Times New Roman"/>
+          <w:sz w:val="24"/>
+          <w:szCs w:val="24"/>
+        </w:rPr>
+        <w:t>(</w:t>
+      </w:r>
+      <w:proofErr w:type="spellStart"/>
+      <w:proofErr w:type="gramEnd"/>
+      <w:r>
+        <w:rPr>
+          <w:rFonts w:ascii="Times New Roman" w:hAnsi="Times New Roman" w:cs="Times New Roman"/>
+          <w:sz w:val="24"/>
+          <w:szCs w:val="24"/>
+        </w:rPr>
+        <w:t>Java</w:t>
+      </w:r>
+      <w:proofErr w:type="spellEnd"/>
+      <w:r>
+        <w:rPr>
+          <w:rFonts w:ascii="Times New Roman" w:hAnsi="Times New Roman" w:cs="Times New Roman"/>
+          <w:sz w:val="24"/>
+          <w:szCs w:val="24"/>
+        </w:rPr>
+        <w:t xml:space="preserve"> </w:t>
+      </w:r>
+      <w:proofErr w:type="spellStart"/>
+      <w:r>
+        <w:rPr>
+          <w:rFonts w:ascii="Times New Roman" w:hAnsi="Times New Roman" w:cs="Times New Roman"/>
+          <w:sz w:val="24"/>
+          <w:szCs w:val="24"/>
+        </w:rPr>
+        <w:t>Server</w:t>
+      </w:r>
+      <w:proofErr w:type="spellEnd"/>
+      <w:r>
+        <w:rPr>
+          <w:rFonts w:ascii="Times New Roman" w:hAnsi="Times New Roman" w:cs="Times New Roman"/>
+          <w:sz w:val="24"/>
+          <w:szCs w:val="24"/>
+        </w:rPr>
+        <w:t xml:space="preserve"> </w:t>
+      </w:r>
+      <w:proofErr w:type="spellStart"/>
+      <w:r>
+        <w:rPr>
+          <w:rFonts w:ascii="Times New Roman" w:hAnsi="Times New Roman" w:cs="Times New Roman"/>
+          <w:sz w:val="24"/>
+          <w:szCs w:val="24"/>
+        </w:rPr>
+        <w:t>Pages</w:t>
+      </w:r>
+      <w:proofErr w:type="spellEnd"/>
+      <w:r>
+        <w:rPr>
+          <w:rFonts w:ascii="Times New Roman" w:hAnsi="Times New Roman" w:cs="Times New Roman"/>
+          <w:sz w:val="24"/>
+          <w:szCs w:val="24"/>
+        </w:rPr>
+        <w:t>)</w:t>
+      </w:r>
+      <w:r>
+        <w:rPr>
+          <w:rFonts w:ascii="Times New Roman" w:hAnsi="Times New Roman" w:cs="Times New Roman"/>
+          <w:sz w:val="24"/>
+          <w:szCs w:val="24"/>
+        </w:rPr>
+        <w:t>:</w:t>
+      </w:r>
+    </w:p>
+    <w:p>
+      <w:pPr>
+        <w:shd w:val="clear" w:color="auto" w:fill="2B2B2B"/>
+        <w:tabs>
+          <w:tab w:val="left" w:pos="916"/>
+          <w:tab w:val="left" w:pos="1832"/>
+          <w:tab w:val="left" w:pos="2748"/>
+          <w:tab w:val="left" w:pos="3664"/>
+          <w:tab w:val="left" w:pos="4580"/>
+          <w:tab w:val="left" w:pos="5496"/>
+          <w:tab w:val="left" w:pos="6412"/>
+          <w:tab w:val="left" w:pos="7328"/>
+          <w:tab w:val="left" w:pos="8244"/>
+          <w:tab w:val="left" w:pos="9160"/>
+          <w:tab w:val="left" w:pos="10076"/>
+          <w:tab w:val="left" w:pos="10992"/>
+          <w:tab w:val="left" w:pos="11908"/>
+          <w:tab w:val="left" w:pos="12824"/>
+          <w:tab w:val="left" w:pos="13740"/>
+          <w:tab w:val="left" w:pos="14656"/>
+        </w:tabs>
+        <w:spacing w:after="0" w:line="240" w:lineRule="auto"/>
+        <w:rPr>
+          <w:rFonts w:ascii="JetBrains Mono" w:eastAsia="Times New Roman" w:hAnsi="JetBrains Mono" w:cs="Courier New"/>
+          <w:color w:val="A9B7C6"/>
+          <w:sz w:val="20"/>
+          <w:szCs w:val="20"/>
+          <w:lang w:val="en-US" w:eastAsia="ru-RU"/>
+        </w:rPr>
+      </w:pPr>
+      <w:r>
+        <w:rPr>
+          <w:rFonts w:ascii="JetBrains Mono" w:eastAsia="Times New Roman" w:hAnsi="JetBrains Mono" w:cs="Courier New"/>
+          <w:color w:val="E8BF6A"/>
+          <w:sz w:val="20"/>
+          <w:szCs w:val="20"/>
+          <w:lang w:val="en-US" w:eastAsia="ru-RU"/>
+        </w:rPr>
+        <w:t>&lt;</w:t>
+      </w:r>
+      <w:proofErr w:type="gramStart"/>
+      <w:r>
+        <w:rPr>
+          <w:rFonts w:ascii="JetBrains Mono" w:eastAsia="Times New Roman" w:hAnsi="JetBrains Mono" w:cs="Courier New"/>
+          <w:color w:val="E8BF6A"/>
+          <w:sz w:val="20"/>
+          <w:szCs w:val="20"/>
+          <w:lang w:val="en-US" w:eastAsia="ru-RU"/>
+        </w:rPr>
+        <w:t>servlet</w:t>
+      </w:r>
+      <w:proofErr w:type="gramEnd"/>
+      <w:r>
+        <w:rPr>
+          <w:rFonts w:ascii="JetBrains Mono" w:eastAsia="Times New Roman" w:hAnsi="JetBrains Mono" w:cs="Courier New"/>
+          <w:color w:val="E8BF6A"/>
+          <w:sz w:val="20"/>
+          <w:szCs w:val="20"/>
+          <w:lang w:val="en-US" w:eastAsia="ru-RU"/>
+        </w:rPr>
+        <w:t>&gt;</w:t>
+      </w:r>
+      <w:r>
+        <w:rPr>
+          <w:rFonts w:ascii="JetBrains Mono" w:eastAsia="Times New Roman" w:hAnsi="JetBrains Mono" w:cs="Courier New"/>
+          <w:color w:val="E8BF6A"/>
+          <w:sz w:val="20"/>
+          <w:szCs w:val="20"/>
+          <w:lang w:val="en-US" w:eastAsia="ru-RU"/>
+        </w:rPr>
+        <w:br/>
+        <w:t xml:space="preserve">    &lt;servlet-name&gt;</w:t>
+      </w:r>
+      <w:proofErr w:type="spellStart"/>
+      <w:r>
+        <w:rPr>
+          <w:rFonts w:ascii="JetBrains Mono" w:eastAsia="Times New Roman" w:hAnsi="JetBrains Mono" w:cs="Courier New"/>
+          <w:color w:val="A9B7C6"/>
+          <w:sz w:val="20"/>
+          <w:szCs w:val="20"/>
+          <w:lang w:val="en-US" w:eastAsia="ru-RU"/>
+        </w:rPr>
+        <w:t>FirstJsp</w:t>
+      </w:r>
+      <w:proofErr w:type="spellEnd"/>
+      <w:r>
+        <w:rPr>
+          <w:rFonts w:ascii="JetBrains Mono" w:eastAsia="Times New Roman" w:hAnsi="JetBrains Mono" w:cs="Courier New"/>
+          <w:color w:val="E8BF6A"/>
+          <w:sz w:val="20"/>
+          <w:szCs w:val="20"/>
+          <w:lang w:val="en-US" w:eastAsia="ru-RU"/>
+        </w:rPr>
+        <w:t>&lt;/servlet-name&gt;</w:t>
+      </w:r>
+      <w:r>
+        <w:rPr>
+          <w:rFonts w:ascii="JetBrains Mono" w:eastAsia="Times New Roman" w:hAnsi="JetBrains Mono" w:cs="Courier New"/>
+          <w:color w:val="E8BF6A"/>
+          <w:sz w:val="20"/>
+          <w:szCs w:val="20"/>
+          <w:lang w:val="en-US" w:eastAsia="ru-RU"/>
+        </w:rPr>
+        <w:br/>
+        <w:t xml:space="preserve">    &lt;</w:t>
+      </w:r>
+      <w:proofErr w:type="spellStart"/>
+      <w:r>
+        <w:rPr>
+          <w:rFonts w:ascii="JetBrains Mono" w:eastAsia="Times New Roman" w:hAnsi="JetBrains Mono" w:cs="Courier New"/>
+          <w:color w:val="E8BF6A"/>
+          <w:sz w:val="20"/>
+          <w:szCs w:val="20"/>
+          <w:lang w:val="en-US" w:eastAsia="ru-RU"/>
+        </w:rPr>
+        <w:t>jsp</w:t>
+      </w:r>
+      <w:proofErr w:type="spellEnd"/>
+      <w:r>
+        <w:rPr>
+          <w:rFonts w:ascii="JetBrains Mono" w:eastAsia="Times New Roman" w:hAnsi="JetBrains Mono" w:cs="Courier New"/>
+          <w:color w:val="E8BF6A"/>
+          <w:sz w:val="20"/>
+          <w:szCs w:val="20"/>
+          <w:lang w:val="en-US" w:eastAsia="ru-RU"/>
+        </w:rPr>
+        <w:t>-file&gt;</w:t>
+      </w:r>
+      <w:r>
+        <w:rPr>
+          <w:rFonts w:ascii="JetBrains Mono" w:eastAsia="Times New Roman" w:hAnsi="JetBrains Mono" w:cs="Courier New"/>
+          <w:color w:val="A9B7C6"/>
+          <w:sz w:val="20"/>
+          <w:szCs w:val="20"/>
+          <w:lang w:val="en-US" w:eastAsia="ru-RU"/>
+        </w:rPr>
+        <w:t>/</w:t>
+      </w:r>
+      <w:proofErr w:type="spellStart"/>
+      <w:r>
+        <w:rPr>
+          <w:rFonts w:ascii="JetBrains Mono" w:eastAsia="Times New Roman" w:hAnsi="JetBrains Mono" w:cs="Courier New"/>
+          <w:color w:val="A9B7C6"/>
+          <w:sz w:val="20"/>
+          <w:szCs w:val="20"/>
+          <w:lang w:val="en-US" w:eastAsia="ru-RU"/>
+        </w:rPr>
+        <w:t>FirstJsp.jsp</w:t>
+      </w:r>
+      <w:proofErr w:type="spellEnd"/>
+      <w:r>
+        <w:rPr>
+          <w:rFonts w:ascii="JetBrains Mono" w:eastAsia="Times New Roman" w:hAnsi="JetBrains Mono" w:cs="Courier New"/>
+          <w:color w:val="E8BF6A"/>
+          <w:sz w:val="20"/>
+          <w:szCs w:val="20"/>
+          <w:lang w:val="en-US" w:eastAsia="ru-RU"/>
+        </w:rPr>
+        <w:t>&lt;/</w:t>
+      </w:r>
+      <w:proofErr w:type="spellStart"/>
+      <w:r>
+        <w:rPr>
+          <w:rFonts w:ascii="JetBrains Mono" w:eastAsia="Times New Roman" w:hAnsi="JetBrains Mono" w:cs="Courier New"/>
+          <w:color w:val="E8BF6A"/>
+          <w:sz w:val="20"/>
+          <w:szCs w:val="20"/>
+          <w:lang w:val="en-US" w:eastAsia="ru-RU"/>
+        </w:rPr>
+        <w:t>jsp</w:t>
+      </w:r>
+      <w:proofErr w:type="spellEnd"/>
+      <w:r>
+        <w:rPr>
+          <w:rFonts w:ascii="JetBrains Mono" w:eastAsia="Times New Roman" w:hAnsi="JetBrains Mono" w:cs="Courier New"/>
+          <w:color w:val="E8BF6A"/>
+          <w:sz w:val="20"/>
+          <w:szCs w:val="20"/>
+          <w:lang w:val="en-US" w:eastAsia="ru-RU"/>
+        </w:rPr>
+        <w:t>-file&gt;</w:t>
+      </w:r>
+      <w:r>
+        <w:rPr>
+          <w:rFonts w:ascii="JetBrains Mono" w:eastAsia="Times New Roman" w:hAnsi="JetBrains Mono" w:cs="Courier New"/>
+          <w:color w:val="E8BF6A"/>
+          <w:sz w:val="20"/>
+          <w:szCs w:val="20"/>
+          <w:lang w:val="en-US" w:eastAsia="ru-RU"/>
+        </w:rPr>
+        <w:br/>
+        <w:t>&lt;/servlet&gt;</w:t>
+      </w:r>
+      <w:r>
+        <w:rPr>
+          <w:rFonts w:ascii="JetBrains Mono" w:eastAsia="Times New Roman" w:hAnsi="JetBrains Mono" w:cs="Courier New"/>
+          <w:color w:val="E8BF6A"/>
+          <w:sz w:val="20"/>
+          <w:szCs w:val="20"/>
+          <w:lang w:val="en-US" w:eastAsia="ru-RU"/>
+        </w:rPr>
+        <w:br/>
+        <w:t>&lt;servlet-mapping&gt;</w:t>
+      </w:r>
+      <w:r>
+        <w:rPr>
+          <w:rFonts w:ascii="JetBrains Mono" w:eastAsia="Times New Roman" w:hAnsi="JetBrains Mono" w:cs="Courier New"/>
+          <w:color w:val="E8BF6A"/>
+          <w:sz w:val="20"/>
+          <w:szCs w:val="20"/>
+          <w:lang w:val="en-US" w:eastAsia="ru-RU"/>
+        </w:rPr>
+        <w:br/>
+        <w:t xml:space="preserve">    &lt;servlet-name&gt;</w:t>
+      </w:r>
+      <w:proofErr w:type="spellStart"/>
+      <w:r>
+        <w:rPr>
+          <w:rFonts w:ascii="JetBrains Mono" w:eastAsia="Times New Roman" w:hAnsi="JetBrains Mono" w:cs="Courier New"/>
+          <w:color w:val="A9B7C6"/>
+          <w:sz w:val="20"/>
+          <w:szCs w:val="20"/>
+          <w:lang w:val="en-US" w:eastAsia="ru-RU"/>
+        </w:rPr>
+        <w:t>FirstJsp</w:t>
+      </w:r>
+      <w:proofErr w:type="spellEnd"/>
+      <w:r>
+        <w:rPr>
+          <w:rFonts w:ascii="JetBrains Mono" w:eastAsia="Times New Roman" w:hAnsi="JetBrains Mono" w:cs="Courier New"/>
+          <w:color w:val="E8BF6A"/>
+          <w:sz w:val="20"/>
+          <w:szCs w:val="20"/>
+          <w:lang w:val="en-US" w:eastAsia="ru-RU"/>
+        </w:rPr>
+        <w:t>&lt;/servlet-name&gt;</w:t>
+      </w:r>
+      <w:r>
+        <w:rPr>
+          <w:rFonts w:ascii="JetBrains Mono" w:eastAsia="Times New Roman" w:hAnsi="JetBrains Mono" w:cs="Courier New"/>
+          <w:color w:val="E8BF6A"/>
+          <w:sz w:val="20"/>
+          <w:szCs w:val="20"/>
+          <w:lang w:val="en-US" w:eastAsia="ru-RU"/>
+        </w:rPr>
+        <w:br/>
+        <w:t xml:space="preserve">    &lt;</w:t>
+      </w:r>
+      <w:proofErr w:type="spellStart"/>
+      <w:r>
+        <w:rPr>
+          <w:rFonts w:ascii="JetBrains Mono" w:eastAsia="Times New Roman" w:hAnsi="JetBrains Mono" w:cs="Courier New"/>
+          <w:color w:val="E8BF6A"/>
+          <w:sz w:val="20"/>
+          <w:szCs w:val="20"/>
+          <w:lang w:val="en-US" w:eastAsia="ru-RU"/>
+        </w:rPr>
+        <w:t>url</w:t>
+      </w:r>
+      <w:proofErr w:type="spellEnd"/>
+      <w:r>
+        <w:rPr>
+          <w:rFonts w:ascii="JetBrains Mono" w:eastAsia="Times New Roman" w:hAnsi="JetBrains Mono" w:cs="Courier New"/>
+          <w:color w:val="E8BF6A"/>
+          <w:sz w:val="20"/>
+          <w:szCs w:val="20"/>
+          <w:lang w:val="en-US" w:eastAsia="ru-RU"/>
+        </w:rPr>
+        <w:t>-pattern&gt;</w:t>
+      </w:r>
+      <w:r>
+        <w:rPr>
+          <w:rFonts w:ascii="JetBrains Mono" w:eastAsia="Times New Roman" w:hAnsi="JetBrains Mono" w:cs="Courier New"/>
+          <w:color w:val="A9B7C6"/>
+          <w:sz w:val="20"/>
+          <w:szCs w:val="20"/>
+          <w:lang w:val="en-US" w:eastAsia="ru-RU"/>
+        </w:rPr>
+        <w:t>/hello-world-</w:t>
+      </w:r>
+      <w:proofErr w:type="spellStart"/>
+      <w:r>
+        <w:rPr>
+          <w:rFonts w:ascii="JetBrains Mono" w:eastAsia="Times New Roman" w:hAnsi="JetBrains Mono" w:cs="Courier New"/>
+          <w:color w:val="A9B7C6"/>
+          <w:sz w:val="20"/>
+          <w:szCs w:val="20"/>
+          <w:lang w:val="en-US" w:eastAsia="ru-RU"/>
+        </w:rPr>
+        <w:t>jsp</w:t>
+      </w:r>
+      <w:proofErr w:type="spellEnd"/>
+      <w:r>
+        <w:rPr>
+          <w:rFonts w:ascii="JetBrains Mono" w:eastAsia="Times New Roman" w:hAnsi="JetBrains Mono" w:cs="Courier New"/>
+          <w:color w:val="E8BF6A"/>
+          <w:sz w:val="20"/>
+          <w:szCs w:val="20"/>
+          <w:lang w:val="en-US" w:eastAsia="ru-RU"/>
+        </w:rPr>
+        <w:t>&lt;/</w:t>
+      </w:r>
+      <w:proofErr w:type="spellStart"/>
+      <w:r>
+        <w:rPr>
+          <w:rFonts w:ascii="JetBrains Mono" w:eastAsia="Times New Roman" w:hAnsi="JetBrains Mono" w:cs="Courier New"/>
+          <w:color w:val="E8BF6A"/>
+          <w:sz w:val="20"/>
+          <w:szCs w:val="20"/>
+          <w:lang w:val="en-US" w:eastAsia="ru-RU"/>
+        </w:rPr>
+        <w:t>url</w:t>
+      </w:r>
+      <w:proofErr w:type="spellEnd"/>
+      <w:r>
+        <w:rPr>
+          <w:rFonts w:ascii="JetBrains Mono" w:eastAsia="Times New Roman" w:hAnsi="JetBrains Mono" w:cs="Courier New"/>
+          <w:color w:val="E8BF6A"/>
+          <w:sz w:val="20"/>
+          <w:szCs w:val="20"/>
+          <w:lang w:val="en-US" w:eastAsia="ru-RU"/>
+        </w:rPr>
+        <w:t>-pattern&gt;</w:t>
+      </w:r>
+      <w:r>
+        <w:rPr>
+          <w:rFonts w:ascii="JetBrains Mono" w:eastAsia="Times New Roman" w:hAnsi="JetBrains Mono" w:cs="Courier New"/>
+          <w:color w:val="E8BF6A"/>
+          <w:sz w:val="20"/>
+          <w:szCs w:val="20"/>
+          <w:lang w:val="en-US" w:eastAsia="ru-RU"/>
+        </w:rPr>
+        <w:br/>
+        <w:t>&lt;/servlet-mapping&gt;</w:t>
+      </w:r>
+    </w:p>
+    <w:p>
+      <w:pPr>
+        <w:spacing w:after="0"/>
+        <w:jc w:val="both"/>
+        <w:rPr>
+          <w:rFonts w:ascii="Times New Roman" w:hAnsi="Times New Roman" w:cs="Times New Roman"/>
+          <w:sz w:val="24"/>
+          <w:szCs w:val="24"/>
+          <w:lang w:val="en-US"/>
+        </w:rPr>
+      </w:pPr>
     </w:p>
     <w:p>
       <w:pPr>
@@ -919,10 +2013,11 @@
           <w:noProof/>
           <w:lang w:eastAsia="ru-RU"/>
         </w:rPr>
+        <w:lastRenderedPageBreak/>
         <w:drawing>
           <wp:inline distT="0" distB="0" distL="0" distR="0" wp14:anchorId="71214FCC" wp14:editId="45EC2062">
-            <wp:extent cx="3936546" cy="2666365"/>
-            <wp:effectExtent l="0" t="0" r="6985" b="635"/>
+            <wp:extent cx="2997200" cy="2030112"/>
+            <wp:effectExtent l="0" t="0" r="0" b="8255"/>
             <wp:docPr id="2" name="Рисунок 2"/>
             <wp:cNvGraphicFramePr>
               <a:graphicFrameLocks xmlns:a="http://schemas.openxmlformats.org/drawingml/2006/main" noChangeAspect="1"/>
@@ -943,7 +2038,7 @@
                   <pic:spPr>
                     <a:xfrm>
                       <a:off x="0" y="0"/>
-                      <a:ext cx="3939414" cy="2668308"/>
+                      <a:ext cx="3002422" cy="2033649"/>
                     </a:xfrm>
                     <a:prstGeom prst="rect">
                       <a:avLst/>
@@ -955,6 +2050,2969 @@
           </wp:inline>
         </w:drawing>
       </w:r>
+    </w:p>
+    <w:p>
+      <w:pPr>
+        <w:spacing w:after="0"/>
+        <w:jc w:val="center"/>
+        <w:rPr>
+          <w:rFonts w:ascii="Times New Roman" w:hAnsi="Times New Roman" w:cs="Times New Roman"/>
+          <w:sz w:val="24"/>
+          <w:szCs w:val="24"/>
+        </w:rPr>
+      </w:pPr>
+    </w:p>
+    <w:p>
+      <w:pPr>
+        <w:spacing w:after="0"/>
+        <w:jc w:val="both"/>
+        <w:rPr>
+          <w:rFonts w:ascii="Times New Roman" w:hAnsi="Times New Roman" w:cs="Times New Roman"/>
+          <w:sz w:val="24"/>
+          <w:szCs w:val="24"/>
+        </w:rPr>
+      </w:pPr>
+      <w:r>
+        <w:rPr>
+          <w:rFonts w:ascii="Times New Roman" w:hAnsi="Times New Roman" w:cs="Times New Roman"/>
+          <w:sz w:val="24"/>
+          <w:szCs w:val="24"/>
+        </w:rPr>
+        <w:t xml:space="preserve">Можем в </w:t>
+      </w:r>
+      <w:proofErr w:type="spellStart"/>
+      <w:r>
+        <w:rPr>
+          <w:rFonts w:ascii="Times New Roman" w:hAnsi="Times New Roman" w:cs="Times New Roman"/>
+          <w:sz w:val="24"/>
+          <w:szCs w:val="24"/>
+        </w:rPr>
+        <w:t>сервлете</w:t>
+      </w:r>
+      <w:proofErr w:type="spellEnd"/>
+      <w:r>
+        <w:rPr>
+          <w:rFonts w:ascii="Times New Roman" w:hAnsi="Times New Roman" w:cs="Times New Roman"/>
+          <w:sz w:val="24"/>
+          <w:szCs w:val="24"/>
+        </w:rPr>
+        <w:t xml:space="preserve"> писать </w:t>
+      </w:r>
+      <w:r>
+        <w:rPr>
+          <w:rFonts w:ascii="Times New Roman" w:hAnsi="Times New Roman" w:cs="Times New Roman"/>
+          <w:sz w:val="24"/>
+          <w:szCs w:val="24"/>
+          <w:lang w:val="en-US"/>
+        </w:rPr>
+        <w:t>html</w:t>
+      </w:r>
+      <w:r>
+        <w:rPr>
+          <w:rFonts w:ascii="Times New Roman" w:hAnsi="Times New Roman" w:cs="Times New Roman"/>
+          <w:sz w:val="24"/>
+          <w:szCs w:val="24"/>
+        </w:rPr>
+        <w:t xml:space="preserve"> </w:t>
+      </w:r>
+      <w:r>
+        <w:rPr>
+          <w:rFonts w:ascii="Times New Roman" w:hAnsi="Times New Roman" w:cs="Times New Roman"/>
+          <w:sz w:val="24"/>
+          <w:szCs w:val="24"/>
+        </w:rPr>
+        <w:t>код</w:t>
+      </w:r>
+      <w:r>
+        <w:rPr>
+          <w:rFonts w:ascii="Times New Roman" w:hAnsi="Times New Roman" w:cs="Times New Roman"/>
+          <w:sz w:val="24"/>
+          <w:szCs w:val="24"/>
+        </w:rPr>
+        <w:t xml:space="preserve">, </w:t>
+      </w:r>
+      <w:r>
+        <w:rPr>
+          <w:rFonts w:ascii="Times New Roman" w:hAnsi="Times New Roman" w:cs="Times New Roman"/>
+          <w:sz w:val="24"/>
+          <w:szCs w:val="24"/>
+        </w:rPr>
+        <w:t>но это грязь и так не делают</w:t>
+      </w:r>
+      <w:r>
+        <w:rPr>
+          <w:rFonts w:ascii="Times New Roman" w:hAnsi="Times New Roman" w:cs="Times New Roman"/>
+          <w:sz w:val="24"/>
+          <w:szCs w:val="24"/>
+        </w:rPr>
+        <w:t>:</w:t>
+      </w:r>
+    </w:p>
+    <w:p>
+      <w:pPr>
+        <w:shd w:val="clear" w:color="auto" w:fill="2B2B2B"/>
+        <w:tabs>
+          <w:tab w:val="left" w:pos="916"/>
+          <w:tab w:val="left" w:pos="1832"/>
+          <w:tab w:val="left" w:pos="2748"/>
+          <w:tab w:val="left" w:pos="3664"/>
+          <w:tab w:val="left" w:pos="4580"/>
+          <w:tab w:val="left" w:pos="5496"/>
+          <w:tab w:val="left" w:pos="6412"/>
+          <w:tab w:val="left" w:pos="7328"/>
+          <w:tab w:val="left" w:pos="8244"/>
+          <w:tab w:val="left" w:pos="9160"/>
+          <w:tab w:val="left" w:pos="10076"/>
+          <w:tab w:val="left" w:pos="10992"/>
+          <w:tab w:val="left" w:pos="11908"/>
+          <w:tab w:val="left" w:pos="12824"/>
+          <w:tab w:val="left" w:pos="13740"/>
+          <w:tab w:val="left" w:pos="14656"/>
+        </w:tabs>
+        <w:spacing w:after="0" w:line="240" w:lineRule="auto"/>
+        <w:rPr>
+          <w:rFonts w:ascii="JetBrains Mono" w:eastAsia="Times New Roman" w:hAnsi="JetBrains Mono" w:cs="Courier New"/>
+          <w:color w:val="A9B7C6"/>
+          <w:sz w:val="16"/>
+          <w:szCs w:val="16"/>
+          <w:lang w:eastAsia="ru-RU"/>
+        </w:rPr>
+      </w:pPr>
+      <w:r>
+        <w:rPr>
+          <w:rFonts w:ascii="JetBrains Mono" w:eastAsia="Times New Roman" w:hAnsi="JetBrains Mono" w:cs="Courier New"/>
+          <w:color w:val="CC7832"/>
+          <w:sz w:val="16"/>
+          <w:szCs w:val="16"/>
+          <w:lang w:val="en-US" w:eastAsia="ru-RU"/>
+        </w:rPr>
+        <w:t xml:space="preserve">public class </w:t>
+      </w:r>
+      <w:proofErr w:type="spellStart"/>
+      <w:r>
+        <w:rPr>
+          <w:rFonts w:ascii="JetBrains Mono" w:eastAsia="Times New Roman" w:hAnsi="JetBrains Mono" w:cs="Courier New"/>
+          <w:color w:val="A9B7C6"/>
+          <w:sz w:val="16"/>
+          <w:szCs w:val="16"/>
+          <w:lang w:val="en-US" w:eastAsia="ru-RU"/>
+        </w:rPr>
+        <w:t>FirstServlet</w:t>
+      </w:r>
+      <w:proofErr w:type="spellEnd"/>
+      <w:r>
+        <w:rPr>
+          <w:rFonts w:ascii="JetBrains Mono" w:eastAsia="Times New Roman" w:hAnsi="JetBrains Mono" w:cs="Courier New"/>
+          <w:color w:val="A9B7C6"/>
+          <w:sz w:val="16"/>
+          <w:szCs w:val="16"/>
+          <w:lang w:val="en-US" w:eastAsia="ru-RU"/>
+        </w:rPr>
+        <w:t xml:space="preserve"> </w:t>
+      </w:r>
+      <w:r>
+        <w:rPr>
+          <w:rFonts w:ascii="JetBrains Mono" w:eastAsia="Times New Roman" w:hAnsi="JetBrains Mono" w:cs="Courier New"/>
+          <w:color w:val="CC7832"/>
+          <w:sz w:val="16"/>
+          <w:szCs w:val="16"/>
+          <w:lang w:val="en-US" w:eastAsia="ru-RU"/>
+        </w:rPr>
+        <w:t xml:space="preserve">extends </w:t>
+      </w:r>
+      <w:proofErr w:type="spellStart"/>
+      <w:r>
+        <w:rPr>
+          <w:rFonts w:ascii="JetBrains Mono" w:eastAsia="Times New Roman" w:hAnsi="JetBrains Mono" w:cs="Courier New"/>
+          <w:color w:val="A9B7C6"/>
+          <w:sz w:val="16"/>
+          <w:szCs w:val="16"/>
+          <w:lang w:val="en-US" w:eastAsia="ru-RU"/>
+        </w:rPr>
+        <w:t>javax.servlet.http.HttpServlet</w:t>
+      </w:r>
+      <w:proofErr w:type="spellEnd"/>
+      <w:r>
+        <w:rPr>
+          <w:rFonts w:ascii="JetBrains Mono" w:eastAsia="Times New Roman" w:hAnsi="JetBrains Mono" w:cs="Courier New"/>
+          <w:color w:val="A9B7C6"/>
+          <w:sz w:val="16"/>
+          <w:szCs w:val="16"/>
+          <w:lang w:val="en-US" w:eastAsia="ru-RU"/>
+        </w:rPr>
+        <w:t xml:space="preserve"> {</w:t>
+      </w:r>
+      <w:r>
+        <w:rPr>
+          <w:rFonts w:ascii="JetBrains Mono" w:eastAsia="Times New Roman" w:hAnsi="JetBrains Mono" w:cs="Courier New"/>
+          <w:color w:val="A9B7C6"/>
+          <w:sz w:val="16"/>
+          <w:szCs w:val="16"/>
+          <w:lang w:val="en-US" w:eastAsia="ru-RU"/>
+        </w:rPr>
+        <w:br/>
+        <w:t xml:space="preserve">    </w:t>
+      </w:r>
+      <w:r>
+        <w:rPr>
+          <w:rFonts w:ascii="JetBrains Mono" w:eastAsia="Times New Roman" w:hAnsi="JetBrains Mono" w:cs="Courier New"/>
+          <w:color w:val="CC7832"/>
+          <w:sz w:val="16"/>
+          <w:szCs w:val="16"/>
+          <w:lang w:val="en-US" w:eastAsia="ru-RU"/>
+        </w:rPr>
+        <w:t xml:space="preserve">protected void </w:t>
+      </w:r>
+      <w:proofErr w:type="spellStart"/>
+      <w:r>
+        <w:rPr>
+          <w:rFonts w:ascii="JetBrains Mono" w:eastAsia="Times New Roman" w:hAnsi="JetBrains Mono" w:cs="Courier New"/>
+          <w:color w:val="FFC66D"/>
+          <w:sz w:val="16"/>
+          <w:szCs w:val="16"/>
+          <w:lang w:val="en-US" w:eastAsia="ru-RU"/>
+        </w:rPr>
+        <w:t>doPost</w:t>
+      </w:r>
+      <w:proofErr w:type="spellEnd"/>
+      <w:r>
+        <w:rPr>
+          <w:rFonts w:ascii="JetBrains Mono" w:eastAsia="Times New Roman" w:hAnsi="JetBrains Mono" w:cs="Courier New"/>
+          <w:color w:val="A9B7C6"/>
+          <w:sz w:val="16"/>
+          <w:szCs w:val="16"/>
+          <w:lang w:val="en-US" w:eastAsia="ru-RU"/>
+        </w:rPr>
+        <w:t>(</w:t>
+      </w:r>
+      <w:proofErr w:type="spellStart"/>
+      <w:r>
+        <w:rPr>
+          <w:rFonts w:ascii="JetBrains Mono" w:eastAsia="Times New Roman" w:hAnsi="JetBrains Mono" w:cs="Courier New"/>
+          <w:color w:val="A9B7C6"/>
+          <w:sz w:val="16"/>
+          <w:szCs w:val="16"/>
+          <w:lang w:val="en-US" w:eastAsia="ru-RU"/>
+        </w:rPr>
+        <w:t>javax.servlet.http.HttpServletRequest</w:t>
+      </w:r>
+      <w:proofErr w:type="spellEnd"/>
+      <w:r>
+        <w:rPr>
+          <w:rFonts w:ascii="JetBrains Mono" w:eastAsia="Times New Roman" w:hAnsi="JetBrains Mono" w:cs="Courier New"/>
+          <w:color w:val="A9B7C6"/>
+          <w:sz w:val="16"/>
+          <w:szCs w:val="16"/>
+          <w:lang w:val="en-US" w:eastAsia="ru-RU"/>
+        </w:rPr>
+        <w:t xml:space="preserve"> request</w:t>
+      </w:r>
+      <w:r>
+        <w:rPr>
+          <w:rFonts w:ascii="JetBrains Mono" w:eastAsia="Times New Roman" w:hAnsi="JetBrains Mono" w:cs="Courier New"/>
+          <w:color w:val="CC7832"/>
+          <w:sz w:val="16"/>
+          <w:szCs w:val="16"/>
+          <w:lang w:val="en-US" w:eastAsia="ru-RU"/>
+        </w:rPr>
+        <w:t xml:space="preserve">, </w:t>
+      </w:r>
+      <w:proofErr w:type="spellStart"/>
+      <w:r>
+        <w:rPr>
+          <w:rFonts w:ascii="JetBrains Mono" w:eastAsia="Times New Roman" w:hAnsi="JetBrains Mono" w:cs="Courier New"/>
+          <w:color w:val="A9B7C6"/>
+          <w:sz w:val="16"/>
+          <w:szCs w:val="16"/>
+          <w:lang w:val="en-US" w:eastAsia="ru-RU"/>
+        </w:rPr>
+        <w:t>javax.servlet.http.HttpServletResponse</w:t>
+      </w:r>
+      <w:proofErr w:type="spellEnd"/>
+      <w:r>
+        <w:rPr>
+          <w:rFonts w:ascii="JetBrains Mono" w:eastAsia="Times New Roman" w:hAnsi="JetBrains Mono" w:cs="Courier New"/>
+          <w:color w:val="A9B7C6"/>
+          <w:sz w:val="16"/>
+          <w:szCs w:val="16"/>
+          <w:lang w:val="en-US" w:eastAsia="ru-RU"/>
+        </w:rPr>
+        <w:t xml:space="preserve"> response) </w:t>
+      </w:r>
+      <w:r>
+        <w:rPr>
+          <w:rFonts w:ascii="JetBrains Mono" w:eastAsia="Times New Roman" w:hAnsi="JetBrains Mono" w:cs="Courier New"/>
+          <w:color w:val="CC7832"/>
+          <w:sz w:val="16"/>
+          <w:szCs w:val="16"/>
+          <w:lang w:val="en-US" w:eastAsia="ru-RU"/>
+        </w:rPr>
+        <w:t xml:space="preserve">throws </w:t>
+      </w:r>
+      <w:proofErr w:type="spellStart"/>
+      <w:r>
+        <w:rPr>
+          <w:rFonts w:ascii="JetBrains Mono" w:eastAsia="Times New Roman" w:hAnsi="JetBrains Mono" w:cs="Courier New"/>
+          <w:color w:val="A9B7C6"/>
+          <w:sz w:val="16"/>
+          <w:szCs w:val="16"/>
+          <w:lang w:val="en-US" w:eastAsia="ru-RU"/>
+        </w:rPr>
+        <w:t>javax.servlet.ServletException</w:t>
+      </w:r>
+      <w:proofErr w:type="spellEnd"/>
+      <w:r>
+        <w:rPr>
+          <w:rFonts w:ascii="JetBrains Mono" w:eastAsia="Times New Roman" w:hAnsi="JetBrains Mono" w:cs="Courier New"/>
+          <w:color w:val="CC7832"/>
+          <w:sz w:val="16"/>
+          <w:szCs w:val="16"/>
+          <w:lang w:val="en-US" w:eastAsia="ru-RU"/>
+        </w:rPr>
+        <w:t xml:space="preserve">, </w:t>
+      </w:r>
+      <w:proofErr w:type="spellStart"/>
+      <w:r>
+        <w:rPr>
+          <w:rFonts w:ascii="JetBrains Mono" w:eastAsia="Times New Roman" w:hAnsi="JetBrains Mono" w:cs="Courier New"/>
+          <w:color w:val="A9B7C6"/>
+          <w:sz w:val="16"/>
+          <w:szCs w:val="16"/>
+          <w:lang w:val="en-US" w:eastAsia="ru-RU"/>
+        </w:rPr>
+        <w:t>IOException</w:t>
+      </w:r>
+      <w:proofErr w:type="spellEnd"/>
+      <w:r>
+        <w:rPr>
+          <w:rFonts w:ascii="JetBrains Mono" w:eastAsia="Times New Roman" w:hAnsi="JetBrains Mono" w:cs="Courier New"/>
+          <w:color w:val="A9B7C6"/>
+          <w:sz w:val="16"/>
+          <w:szCs w:val="16"/>
+          <w:lang w:val="en-US" w:eastAsia="ru-RU"/>
+        </w:rPr>
+        <w:t xml:space="preserve"> {</w:t>
+      </w:r>
+      <w:r>
+        <w:rPr>
+          <w:rFonts w:ascii="JetBrains Mono" w:eastAsia="Times New Roman" w:hAnsi="JetBrains Mono" w:cs="Courier New"/>
+          <w:color w:val="A9B7C6"/>
+          <w:sz w:val="16"/>
+          <w:szCs w:val="16"/>
+          <w:lang w:val="en-US" w:eastAsia="ru-RU"/>
+        </w:rPr>
+        <w:br/>
+      </w:r>
+      <w:r>
+        <w:rPr>
+          <w:rFonts w:ascii="JetBrains Mono" w:eastAsia="Times New Roman" w:hAnsi="JetBrains Mono" w:cs="Courier New"/>
+          <w:color w:val="A9B7C6"/>
+          <w:sz w:val="16"/>
+          <w:szCs w:val="16"/>
+          <w:lang w:val="en-US" w:eastAsia="ru-RU"/>
+        </w:rPr>
+        <w:br/>
+        <w:t xml:space="preserve">    }</w:t>
+      </w:r>
+      <w:r>
+        <w:rPr>
+          <w:rFonts w:ascii="JetBrains Mono" w:eastAsia="Times New Roman" w:hAnsi="JetBrains Mono" w:cs="Courier New"/>
+          <w:color w:val="A9B7C6"/>
+          <w:sz w:val="16"/>
+          <w:szCs w:val="16"/>
+          <w:lang w:val="en-US" w:eastAsia="ru-RU"/>
+        </w:rPr>
+        <w:br/>
+      </w:r>
+      <w:r>
+        <w:rPr>
+          <w:rFonts w:ascii="JetBrains Mono" w:eastAsia="Times New Roman" w:hAnsi="JetBrains Mono" w:cs="Courier New"/>
+          <w:color w:val="A9B7C6"/>
+          <w:sz w:val="16"/>
+          <w:szCs w:val="16"/>
+          <w:lang w:val="en-US" w:eastAsia="ru-RU"/>
+        </w:rPr>
+        <w:br/>
+        <w:t xml:space="preserve">    </w:t>
+      </w:r>
+      <w:r>
+        <w:rPr>
+          <w:rFonts w:ascii="JetBrains Mono" w:eastAsia="Times New Roman" w:hAnsi="JetBrains Mono" w:cs="Courier New"/>
+          <w:color w:val="CC7832"/>
+          <w:sz w:val="16"/>
+          <w:szCs w:val="16"/>
+          <w:lang w:val="en-US" w:eastAsia="ru-RU"/>
+        </w:rPr>
+        <w:t xml:space="preserve">protected void </w:t>
+      </w:r>
+      <w:proofErr w:type="spellStart"/>
+      <w:r>
+        <w:rPr>
+          <w:rFonts w:ascii="JetBrains Mono" w:eastAsia="Times New Roman" w:hAnsi="JetBrains Mono" w:cs="Courier New"/>
+          <w:color w:val="FFC66D"/>
+          <w:sz w:val="16"/>
+          <w:szCs w:val="16"/>
+          <w:lang w:val="en-US" w:eastAsia="ru-RU"/>
+        </w:rPr>
+        <w:t>doGet</w:t>
+      </w:r>
+      <w:proofErr w:type="spellEnd"/>
+      <w:r>
+        <w:rPr>
+          <w:rFonts w:ascii="JetBrains Mono" w:eastAsia="Times New Roman" w:hAnsi="JetBrains Mono" w:cs="Courier New"/>
+          <w:color w:val="A9B7C6"/>
+          <w:sz w:val="16"/>
+          <w:szCs w:val="16"/>
+          <w:lang w:val="en-US" w:eastAsia="ru-RU"/>
+        </w:rPr>
+        <w:t>(</w:t>
+      </w:r>
+      <w:proofErr w:type="spellStart"/>
+      <w:r>
+        <w:rPr>
+          <w:rFonts w:ascii="JetBrains Mono" w:eastAsia="Times New Roman" w:hAnsi="JetBrains Mono" w:cs="Courier New"/>
+          <w:color w:val="A9B7C6"/>
+          <w:sz w:val="16"/>
+          <w:szCs w:val="16"/>
+          <w:lang w:val="en-US" w:eastAsia="ru-RU"/>
+        </w:rPr>
+        <w:t>javax.servlet.http.HttpServletRequest</w:t>
+      </w:r>
+      <w:proofErr w:type="spellEnd"/>
+      <w:r>
+        <w:rPr>
+          <w:rFonts w:ascii="JetBrains Mono" w:eastAsia="Times New Roman" w:hAnsi="JetBrains Mono" w:cs="Courier New"/>
+          <w:color w:val="A9B7C6"/>
+          <w:sz w:val="16"/>
+          <w:szCs w:val="16"/>
+          <w:lang w:val="en-US" w:eastAsia="ru-RU"/>
+        </w:rPr>
+        <w:t xml:space="preserve"> request</w:t>
+      </w:r>
+      <w:r>
+        <w:rPr>
+          <w:rFonts w:ascii="JetBrains Mono" w:eastAsia="Times New Roman" w:hAnsi="JetBrains Mono" w:cs="Courier New"/>
+          <w:color w:val="CC7832"/>
+          <w:sz w:val="16"/>
+          <w:szCs w:val="16"/>
+          <w:lang w:val="en-US" w:eastAsia="ru-RU"/>
+        </w:rPr>
+        <w:t xml:space="preserve">, </w:t>
+      </w:r>
+      <w:proofErr w:type="spellStart"/>
+      <w:r>
+        <w:rPr>
+          <w:rFonts w:ascii="JetBrains Mono" w:eastAsia="Times New Roman" w:hAnsi="JetBrains Mono" w:cs="Courier New"/>
+          <w:color w:val="A9B7C6"/>
+          <w:sz w:val="16"/>
+          <w:szCs w:val="16"/>
+          <w:lang w:val="en-US" w:eastAsia="ru-RU"/>
+        </w:rPr>
+        <w:t>javax.servlet.http.HttpServletResponse</w:t>
+      </w:r>
+      <w:proofErr w:type="spellEnd"/>
+      <w:r>
+        <w:rPr>
+          <w:rFonts w:ascii="JetBrains Mono" w:eastAsia="Times New Roman" w:hAnsi="JetBrains Mono" w:cs="Courier New"/>
+          <w:color w:val="A9B7C6"/>
+          <w:sz w:val="16"/>
+          <w:szCs w:val="16"/>
+          <w:lang w:val="en-US" w:eastAsia="ru-RU"/>
+        </w:rPr>
+        <w:t xml:space="preserve"> response) </w:t>
+      </w:r>
+      <w:r>
+        <w:rPr>
+          <w:rFonts w:ascii="JetBrains Mono" w:eastAsia="Times New Roman" w:hAnsi="JetBrains Mono" w:cs="Courier New"/>
+          <w:color w:val="CC7832"/>
+          <w:sz w:val="16"/>
+          <w:szCs w:val="16"/>
+          <w:lang w:val="en-US" w:eastAsia="ru-RU"/>
+        </w:rPr>
+        <w:t xml:space="preserve">throws </w:t>
+      </w:r>
+      <w:proofErr w:type="spellStart"/>
+      <w:r>
+        <w:rPr>
+          <w:rFonts w:ascii="JetBrains Mono" w:eastAsia="Times New Roman" w:hAnsi="JetBrains Mono" w:cs="Courier New"/>
+          <w:color w:val="A9B7C6"/>
+          <w:sz w:val="16"/>
+          <w:szCs w:val="16"/>
+          <w:lang w:val="en-US" w:eastAsia="ru-RU"/>
+        </w:rPr>
+        <w:t>javax.servlet.ServletException</w:t>
+      </w:r>
+      <w:proofErr w:type="spellEnd"/>
+      <w:r>
+        <w:rPr>
+          <w:rFonts w:ascii="JetBrains Mono" w:eastAsia="Times New Roman" w:hAnsi="JetBrains Mono" w:cs="Courier New"/>
+          <w:color w:val="CC7832"/>
+          <w:sz w:val="16"/>
+          <w:szCs w:val="16"/>
+          <w:lang w:val="en-US" w:eastAsia="ru-RU"/>
+        </w:rPr>
+        <w:t xml:space="preserve">, </w:t>
+      </w:r>
+      <w:proofErr w:type="spellStart"/>
+      <w:r>
+        <w:rPr>
+          <w:rFonts w:ascii="JetBrains Mono" w:eastAsia="Times New Roman" w:hAnsi="JetBrains Mono" w:cs="Courier New"/>
+          <w:color w:val="A9B7C6"/>
+          <w:sz w:val="16"/>
+          <w:szCs w:val="16"/>
+          <w:lang w:val="en-US" w:eastAsia="ru-RU"/>
+        </w:rPr>
+        <w:t>IOException</w:t>
+      </w:r>
+      <w:proofErr w:type="spellEnd"/>
+      <w:r>
+        <w:rPr>
+          <w:rFonts w:ascii="JetBrains Mono" w:eastAsia="Times New Roman" w:hAnsi="JetBrains Mono" w:cs="Courier New"/>
+          <w:color w:val="A9B7C6"/>
+          <w:sz w:val="16"/>
+          <w:szCs w:val="16"/>
+          <w:lang w:val="en-US" w:eastAsia="ru-RU"/>
+        </w:rPr>
+        <w:t xml:space="preserve"> {</w:t>
+      </w:r>
+      <w:r>
+        <w:rPr>
+          <w:rFonts w:ascii="JetBrains Mono" w:eastAsia="Times New Roman" w:hAnsi="JetBrains Mono" w:cs="Courier New"/>
+          <w:color w:val="A9B7C6"/>
+          <w:sz w:val="16"/>
+          <w:szCs w:val="16"/>
+          <w:lang w:val="en-US" w:eastAsia="ru-RU"/>
+        </w:rPr>
+        <w:br/>
+        <w:t xml:space="preserve">        </w:t>
+      </w:r>
+      <w:proofErr w:type="spellStart"/>
+      <w:r>
+        <w:rPr>
+          <w:rFonts w:ascii="JetBrains Mono" w:eastAsia="Times New Roman" w:hAnsi="JetBrains Mono" w:cs="Courier New"/>
+          <w:color w:val="A9B7C6"/>
+          <w:sz w:val="16"/>
+          <w:szCs w:val="16"/>
+          <w:highlight w:val="yellow"/>
+          <w:lang w:val="en-US" w:eastAsia="ru-RU"/>
+        </w:rPr>
+        <w:t>PrintWriter</w:t>
+      </w:r>
+      <w:proofErr w:type="spellEnd"/>
+      <w:r>
+        <w:rPr>
+          <w:rFonts w:ascii="JetBrains Mono" w:eastAsia="Times New Roman" w:hAnsi="JetBrains Mono" w:cs="Courier New"/>
+          <w:color w:val="A9B7C6"/>
+          <w:sz w:val="16"/>
+          <w:szCs w:val="16"/>
+          <w:highlight w:val="yellow"/>
+          <w:lang w:val="en-US" w:eastAsia="ru-RU"/>
+        </w:rPr>
+        <w:t xml:space="preserve"> pw = </w:t>
+      </w:r>
+      <w:proofErr w:type="spellStart"/>
+      <w:r>
+        <w:rPr>
+          <w:rFonts w:ascii="JetBrains Mono" w:eastAsia="Times New Roman" w:hAnsi="JetBrains Mono" w:cs="Courier New"/>
+          <w:color w:val="A9B7C6"/>
+          <w:sz w:val="16"/>
+          <w:szCs w:val="16"/>
+          <w:highlight w:val="yellow"/>
+          <w:lang w:val="en-US" w:eastAsia="ru-RU"/>
+        </w:rPr>
+        <w:t>response.getWriter</w:t>
+      </w:r>
+      <w:proofErr w:type="spellEnd"/>
+      <w:r>
+        <w:rPr>
+          <w:rFonts w:ascii="JetBrains Mono" w:eastAsia="Times New Roman" w:hAnsi="JetBrains Mono" w:cs="Courier New"/>
+          <w:color w:val="A9B7C6"/>
+          <w:sz w:val="16"/>
+          <w:szCs w:val="16"/>
+          <w:highlight w:val="yellow"/>
+          <w:lang w:val="en-US" w:eastAsia="ru-RU"/>
+        </w:rPr>
+        <w:t>()</w:t>
+      </w:r>
+      <w:r>
+        <w:rPr>
+          <w:rFonts w:ascii="JetBrains Mono" w:eastAsia="Times New Roman" w:hAnsi="JetBrains Mono" w:cs="Courier New"/>
+          <w:color w:val="CC7832"/>
+          <w:sz w:val="16"/>
+          <w:szCs w:val="16"/>
+          <w:highlight w:val="yellow"/>
+          <w:lang w:val="en-US" w:eastAsia="ru-RU"/>
+        </w:rPr>
+        <w:t>;</w:t>
+      </w:r>
+      <w:r>
+        <w:rPr>
+          <w:rFonts w:ascii="JetBrains Mono" w:eastAsia="Times New Roman" w:hAnsi="JetBrains Mono" w:cs="Courier New"/>
+          <w:color w:val="CC7832"/>
+          <w:sz w:val="16"/>
+          <w:szCs w:val="16"/>
+          <w:lang w:val="en-US" w:eastAsia="ru-RU"/>
+        </w:rPr>
+        <w:br/>
+        <w:t xml:space="preserve">        </w:t>
+      </w:r>
+      <w:proofErr w:type="spellStart"/>
+      <w:r>
+        <w:rPr>
+          <w:rFonts w:ascii="JetBrains Mono" w:eastAsia="Times New Roman" w:hAnsi="JetBrains Mono" w:cs="Courier New"/>
+          <w:color w:val="A9B7C6"/>
+          <w:sz w:val="16"/>
+          <w:szCs w:val="16"/>
+          <w:highlight w:val="yellow"/>
+          <w:lang w:val="en-US" w:eastAsia="ru-RU"/>
+        </w:rPr>
+        <w:t>pw.println</w:t>
+      </w:r>
+      <w:proofErr w:type="spellEnd"/>
+      <w:r>
+        <w:rPr>
+          <w:rFonts w:ascii="JetBrains Mono" w:eastAsia="Times New Roman" w:hAnsi="JetBrains Mono" w:cs="Courier New"/>
+          <w:color w:val="A9B7C6"/>
+          <w:sz w:val="16"/>
+          <w:szCs w:val="16"/>
+          <w:highlight w:val="yellow"/>
+          <w:lang w:val="en-US" w:eastAsia="ru-RU"/>
+        </w:rPr>
+        <w:t>(</w:t>
+      </w:r>
+      <w:r>
+        <w:rPr>
+          <w:rFonts w:ascii="JetBrains Mono" w:eastAsia="Times New Roman" w:hAnsi="JetBrains Mono" w:cs="Courier New"/>
+          <w:color w:val="6A8759"/>
+          <w:sz w:val="16"/>
+          <w:szCs w:val="16"/>
+          <w:highlight w:val="yellow"/>
+          <w:lang w:val="en-US" w:eastAsia="ru-RU"/>
+        </w:rPr>
+        <w:t>"&lt;html&gt;"</w:t>
+      </w:r>
+      <w:r>
+        <w:rPr>
+          <w:rFonts w:ascii="JetBrains Mono" w:eastAsia="Times New Roman" w:hAnsi="JetBrains Mono" w:cs="Courier New"/>
+          <w:color w:val="A9B7C6"/>
+          <w:sz w:val="16"/>
+          <w:szCs w:val="16"/>
+          <w:highlight w:val="yellow"/>
+          <w:lang w:val="en-US" w:eastAsia="ru-RU"/>
+        </w:rPr>
+        <w:t>)</w:t>
+      </w:r>
+      <w:r>
+        <w:rPr>
+          <w:rFonts w:ascii="JetBrains Mono" w:eastAsia="Times New Roman" w:hAnsi="JetBrains Mono" w:cs="Courier New"/>
+          <w:color w:val="CC7832"/>
+          <w:sz w:val="16"/>
+          <w:szCs w:val="16"/>
+          <w:highlight w:val="yellow"/>
+          <w:lang w:val="en-US" w:eastAsia="ru-RU"/>
+        </w:rPr>
+        <w:t>;</w:t>
+      </w:r>
+      <w:r>
+        <w:rPr>
+          <w:rFonts w:ascii="JetBrains Mono" w:eastAsia="Times New Roman" w:hAnsi="JetBrains Mono" w:cs="Courier New"/>
+          <w:color w:val="CC7832"/>
+          <w:sz w:val="16"/>
+          <w:szCs w:val="16"/>
+          <w:lang w:val="en-US" w:eastAsia="ru-RU"/>
+        </w:rPr>
+        <w:br/>
+        <w:t xml:space="preserve">        </w:t>
+      </w:r>
+      <w:proofErr w:type="spellStart"/>
+      <w:r>
+        <w:rPr>
+          <w:rFonts w:ascii="JetBrains Mono" w:eastAsia="Times New Roman" w:hAnsi="JetBrains Mono" w:cs="Courier New"/>
+          <w:color w:val="A9B7C6"/>
+          <w:sz w:val="16"/>
+          <w:szCs w:val="16"/>
+          <w:highlight w:val="yellow"/>
+          <w:lang w:val="en-US" w:eastAsia="ru-RU"/>
+        </w:rPr>
+        <w:t>pw.println</w:t>
+      </w:r>
+      <w:proofErr w:type="spellEnd"/>
+      <w:r>
+        <w:rPr>
+          <w:rFonts w:ascii="JetBrains Mono" w:eastAsia="Times New Roman" w:hAnsi="JetBrains Mono" w:cs="Courier New"/>
+          <w:color w:val="A9B7C6"/>
+          <w:sz w:val="16"/>
+          <w:szCs w:val="16"/>
+          <w:highlight w:val="yellow"/>
+          <w:lang w:val="en-US" w:eastAsia="ru-RU"/>
+        </w:rPr>
+        <w:t>(</w:t>
+      </w:r>
+      <w:r>
+        <w:rPr>
+          <w:rFonts w:ascii="JetBrains Mono" w:eastAsia="Times New Roman" w:hAnsi="JetBrains Mono" w:cs="Courier New"/>
+          <w:color w:val="6A8759"/>
+          <w:sz w:val="16"/>
+          <w:szCs w:val="16"/>
+          <w:highlight w:val="yellow"/>
+          <w:lang w:val="en-US" w:eastAsia="ru-RU"/>
+        </w:rPr>
+        <w:t xml:space="preserve">"&lt;h1&gt; Hello world! </w:t>
+      </w:r>
+      <w:r>
+        <w:rPr>
+          <w:rFonts w:ascii="JetBrains Mono" w:eastAsia="Times New Roman" w:hAnsi="JetBrains Mono" w:cs="Courier New"/>
+          <w:color w:val="6A8759"/>
+          <w:sz w:val="16"/>
+          <w:szCs w:val="16"/>
+          <w:highlight w:val="yellow"/>
+          <w:lang w:eastAsia="ru-RU"/>
+        </w:rPr>
+        <w:t>&lt;/h1&gt;"</w:t>
+      </w:r>
+      <w:proofErr w:type="gramStart"/>
+      <w:r>
+        <w:rPr>
+          <w:rFonts w:ascii="JetBrains Mono" w:eastAsia="Times New Roman" w:hAnsi="JetBrains Mono" w:cs="Courier New"/>
+          <w:color w:val="A9B7C6"/>
+          <w:sz w:val="16"/>
+          <w:szCs w:val="16"/>
+          <w:highlight w:val="yellow"/>
+          <w:lang w:eastAsia="ru-RU"/>
+        </w:rPr>
+        <w:t>)</w:t>
+      </w:r>
+      <w:r>
+        <w:rPr>
+          <w:rFonts w:ascii="JetBrains Mono" w:eastAsia="Times New Roman" w:hAnsi="JetBrains Mono" w:cs="Courier New"/>
+          <w:color w:val="CC7832"/>
+          <w:sz w:val="16"/>
+          <w:szCs w:val="16"/>
+          <w:highlight w:val="yellow"/>
+          <w:lang w:eastAsia="ru-RU"/>
+        </w:rPr>
+        <w:t>;</w:t>
+      </w:r>
+      <w:r>
+        <w:rPr>
+          <w:rFonts w:ascii="JetBrains Mono" w:eastAsia="Times New Roman" w:hAnsi="JetBrains Mono" w:cs="Courier New"/>
+          <w:color w:val="CC7832"/>
+          <w:sz w:val="16"/>
+          <w:szCs w:val="16"/>
+          <w:lang w:eastAsia="ru-RU"/>
+        </w:rPr>
+        <w:br/>
+        <w:t xml:space="preserve">   </w:t>
+      </w:r>
+      <w:proofErr w:type="gramEnd"/>
+      <w:r>
+        <w:rPr>
+          <w:rFonts w:ascii="JetBrains Mono" w:eastAsia="Times New Roman" w:hAnsi="JetBrains Mono" w:cs="Courier New"/>
+          <w:color w:val="CC7832"/>
+          <w:sz w:val="16"/>
+          <w:szCs w:val="16"/>
+          <w:lang w:eastAsia="ru-RU"/>
+        </w:rPr>
+        <w:t xml:space="preserve">     </w:t>
+      </w:r>
+      <w:proofErr w:type="spellStart"/>
+      <w:r>
+        <w:rPr>
+          <w:rFonts w:ascii="JetBrains Mono" w:eastAsia="Times New Roman" w:hAnsi="JetBrains Mono" w:cs="Courier New"/>
+          <w:color w:val="A9B7C6"/>
+          <w:sz w:val="16"/>
+          <w:szCs w:val="16"/>
+          <w:highlight w:val="yellow"/>
+          <w:lang w:eastAsia="ru-RU"/>
+        </w:rPr>
+        <w:t>pw.println</w:t>
+      </w:r>
+      <w:proofErr w:type="spellEnd"/>
+      <w:r>
+        <w:rPr>
+          <w:rFonts w:ascii="JetBrains Mono" w:eastAsia="Times New Roman" w:hAnsi="JetBrains Mono" w:cs="Courier New"/>
+          <w:color w:val="A9B7C6"/>
+          <w:sz w:val="16"/>
+          <w:szCs w:val="16"/>
+          <w:highlight w:val="yellow"/>
+          <w:lang w:eastAsia="ru-RU"/>
+        </w:rPr>
+        <w:t>(</w:t>
+      </w:r>
+      <w:r>
+        <w:rPr>
+          <w:rFonts w:ascii="JetBrains Mono" w:eastAsia="Times New Roman" w:hAnsi="JetBrains Mono" w:cs="Courier New"/>
+          <w:color w:val="6A8759"/>
+          <w:sz w:val="16"/>
+          <w:szCs w:val="16"/>
+          <w:highlight w:val="yellow"/>
+          <w:lang w:eastAsia="ru-RU"/>
+        </w:rPr>
+        <w:t>"&lt;/</w:t>
+      </w:r>
+      <w:proofErr w:type="spellStart"/>
+      <w:r>
+        <w:rPr>
+          <w:rFonts w:ascii="JetBrains Mono" w:eastAsia="Times New Roman" w:hAnsi="JetBrains Mono" w:cs="Courier New"/>
+          <w:color w:val="6A8759"/>
+          <w:sz w:val="16"/>
+          <w:szCs w:val="16"/>
+          <w:highlight w:val="yellow"/>
+          <w:lang w:eastAsia="ru-RU"/>
+        </w:rPr>
+        <w:t>html</w:t>
+      </w:r>
+      <w:proofErr w:type="spellEnd"/>
+      <w:r>
+        <w:rPr>
+          <w:rFonts w:ascii="JetBrains Mono" w:eastAsia="Times New Roman" w:hAnsi="JetBrains Mono" w:cs="Courier New"/>
+          <w:color w:val="6A8759"/>
+          <w:sz w:val="16"/>
+          <w:szCs w:val="16"/>
+          <w:highlight w:val="yellow"/>
+          <w:lang w:eastAsia="ru-RU"/>
+        </w:rPr>
+        <w:t>&gt;"</w:t>
+      </w:r>
+      <w:r>
+        <w:rPr>
+          <w:rFonts w:ascii="JetBrains Mono" w:eastAsia="Times New Roman" w:hAnsi="JetBrains Mono" w:cs="Courier New"/>
+          <w:color w:val="A9B7C6"/>
+          <w:sz w:val="16"/>
+          <w:szCs w:val="16"/>
+          <w:highlight w:val="yellow"/>
+          <w:lang w:eastAsia="ru-RU"/>
+        </w:rPr>
+        <w:t>)</w:t>
+      </w:r>
+      <w:r>
+        <w:rPr>
+          <w:rFonts w:ascii="JetBrains Mono" w:eastAsia="Times New Roman" w:hAnsi="JetBrains Mono" w:cs="Courier New"/>
+          <w:color w:val="CC7832"/>
+          <w:sz w:val="16"/>
+          <w:szCs w:val="16"/>
+          <w:highlight w:val="yellow"/>
+          <w:lang w:eastAsia="ru-RU"/>
+        </w:rPr>
+        <w:t>;</w:t>
+      </w:r>
+      <w:r>
+        <w:rPr>
+          <w:rFonts w:ascii="JetBrains Mono" w:eastAsia="Times New Roman" w:hAnsi="JetBrains Mono" w:cs="Courier New"/>
+          <w:color w:val="CC7832"/>
+          <w:sz w:val="16"/>
+          <w:szCs w:val="16"/>
+          <w:lang w:eastAsia="ru-RU"/>
+        </w:rPr>
+        <w:br/>
+        <w:t xml:space="preserve">    </w:t>
+      </w:r>
+      <w:r>
+        <w:rPr>
+          <w:rFonts w:ascii="JetBrains Mono" w:eastAsia="Times New Roman" w:hAnsi="JetBrains Mono" w:cs="Courier New"/>
+          <w:color w:val="A9B7C6"/>
+          <w:sz w:val="16"/>
+          <w:szCs w:val="16"/>
+          <w:lang w:eastAsia="ru-RU"/>
+        </w:rPr>
+        <w:t>}</w:t>
+      </w:r>
+      <w:r>
+        <w:rPr>
+          <w:rFonts w:ascii="JetBrains Mono" w:eastAsia="Times New Roman" w:hAnsi="JetBrains Mono" w:cs="Courier New"/>
+          <w:color w:val="A9B7C6"/>
+          <w:sz w:val="16"/>
+          <w:szCs w:val="16"/>
+          <w:lang w:eastAsia="ru-RU"/>
+        </w:rPr>
+        <w:br/>
+        <w:t>}</w:t>
+      </w:r>
+    </w:p>
+    <w:p>
+      <w:pPr>
+        <w:spacing w:after="0"/>
+        <w:jc w:val="both"/>
+        <w:rPr>
+          <w:rFonts w:ascii="Times New Roman" w:hAnsi="Times New Roman" w:cs="Times New Roman"/>
+          <w:sz w:val="24"/>
+          <w:szCs w:val="24"/>
+        </w:rPr>
+      </w:pPr>
+    </w:p>
+    <w:p>
+      <w:pPr>
+        <w:spacing w:after="0"/>
+        <w:jc w:val="both"/>
+        <w:rPr>
+          <w:rFonts w:ascii="Times New Roman" w:hAnsi="Times New Roman" w:cs="Times New Roman"/>
+          <w:sz w:val="24"/>
+          <w:szCs w:val="24"/>
+        </w:rPr>
+      </w:pPr>
+      <w:r>
+        <w:rPr>
+          <w:rFonts w:ascii="Times New Roman" w:hAnsi="Times New Roman" w:cs="Times New Roman"/>
+          <w:sz w:val="24"/>
+          <w:szCs w:val="24"/>
+        </w:rPr>
+        <w:t xml:space="preserve">Вместо этого создают </w:t>
+      </w:r>
+      <w:r>
+        <w:rPr>
+          <w:rFonts w:ascii="Times New Roman" w:hAnsi="Times New Roman" w:cs="Times New Roman"/>
+          <w:sz w:val="24"/>
+          <w:szCs w:val="24"/>
+          <w:lang w:val="en-US"/>
+        </w:rPr>
+        <w:t>JSP</w:t>
+      </w:r>
+      <w:r>
+        <w:rPr>
+          <w:rFonts w:ascii="Times New Roman" w:hAnsi="Times New Roman" w:cs="Times New Roman"/>
+          <w:sz w:val="24"/>
+          <w:szCs w:val="24"/>
+        </w:rPr>
+        <w:t xml:space="preserve"> </w:t>
+      </w:r>
+      <w:r>
+        <w:rPr>
+          <w:rFonts w:ascii="Times New Roman" w:hAnsi="Times New Roman" w:cs="Times New Roman"/>
+          <w:sz w:val="24"/>
+          <w:szCs w:val="24"/>
+        </w:rPr>
+        <w:t xml:space="preserve">страницы (тут используется </w:t>
+      </w:r>
+      <w:r>
+        <w:rPr>
+          <w:rFonts w:ascii="Times New Roman" w:hAnsi="Times New Roman" w:cs="Times New Roman"/>
+          <w:sz w:val="24"/>
+          <w:szCs w:val="24"/>
+          <w:lang w:val="en-US"/>
+        </w:rPr>
+        <w:t>html</w:t>
+      </w:r>
+      <w:r>
+        <w:rPr>
+          <w:rFonts w:ascii="Times New Roman" w:hAnsi="Times New Roman" w:cs="Times New Roman"/>
+          <w:sz w:val="24"/>
+          <w:szCs w:val="24"/>
+        </w:rPr>
+        <w:t xml:space="preserve"> </w:t>
+      </w:r>
+      <w:r>
+        <w:rPr>
+          <w:rFonts w:ascii="Times New Roman" w:hAnsi="Times New Roman" w:cs="Times New Roman"/>
+          <w:sz w:val="24"/>
+          <w:szCs w:val="24"/>
+        </w:rPr>
+        <w:t xml:space="preserve">код с вкраплениями </w:t>
+      </w:r>
+      <w:r>
+        <w:rPr>
+          <w:rFonts w:ascii="Times New Roman" w:hAnsi="Times New Roman" w:cs="Times New Roman"/>
+          <w:sz w:val="24"/>
+          <w:szCs w:val="24"/>
+          <w:lang w:val="en-US"/>
+        </w:rPr>
+        <w:t>Java</w:t>
+      </w:r>
+      <w:r>
+        <w:rPr>
+          <w:rFonts w:ascii="Times New Roman" w:hAnsi="Times New Roman" w:cs="Times New Roman"/>
+          <w:sz w:val="24"/>
+          <w:szCs w:val="24"/>
+        </w:rPr>
+        <w:t xml:space="preserve"> </w:t>
+      </w:r>
+      <w:r>
+        <w:rPr>
+          <w:rFonts w:ascii="Times New Roman" w:hAnsi="Times New Roman" w:cs="Times New Roman"/>
+          <w:sz w:val="24"/>
+          <w:szCs w:val="24"/>
+        </w:rPr>
+        <w:t>кода)</w:t>
+      </w:r>
+      <w:r>
+        <w:rPr>
+          <w:rFonts w:ascii="Times New Roman" w:hAnsi="Times New Roman" w:cs="Times New Roman"/>
+          <w:sz w:val="24"/>
+          <w:szCs w:val="24"/>
+        </w:rPr>
+        <w:t xml:space="preserve">, </w:t>
+      </w:r>
+      <w:r>
+        <w:rPr>
+          <w:rFonts w:ascii="Times New Roman" w:hAnsi="Times New Roman" w:cs="Times New Roman"/>
+          <w:sz w:val="24"/>
+          <w:szCs w:val="24"/>
+        </w:rPr>
+        <w:t xml:space="preserve">под капотом всё равно эта </w:t>
+      </w:r>
+      <w:r>
+        <w:rPr>
+          <w:rFonts w:ascii="Times New Roman" w:hAnsi="Times New Roman" w:cs="Times New Roman"/>
+          <w:sz w:val="24"/>
+          <w:szCs w:val="24"/>
+          <w:lang w:val="en-US"/>
+        </w:rPr>
+        <w:t>JSP</w:t>
+      </w:r>
+      <w:r>
+        <w:rPr>
+          <w:rFonts w:ascii="Times New Roman" w:hAnsi="Times New Roman" w:cs="Times New Roman"/>
+          <w:sz w:val="24"/>
+          <w:szCs w:val="24"/>
+        </w:rPr>
+        <w:t xml:space="preserve"> </w:t>
+      </w:r>
+      <w:r>
+        <w:rPr>
+          <w:rFonts w:ascii="Times New Roman" w:hAnsi="Times New Roman" w:cs="Times New Roman"/>
+          <w:sz w:val="24"/>
+          <w:szCs w:val="24"/>
+        </w:rPr>
+        <w:t xml:space="preserve">преобразуется в </w:t>
+      </w:r>
+      <w:proofErr w:type="spellStart"/>
+      <w:r>
+        <w:rPr>
+          <w:rFonts w:ascii="Times New Roman" w:hAnsi="Times New Roman" w:cs="Times New Roman"/>
+          <w:sz w:val="24"/>
+          <w:szCs w:val="24"/>
+        </w:rPr>
+        <w:t>сервлет</w:t>
+      </w:r>
+      <w:proofErr w:type="spellEnd"/>
+      <w:r>
+        <w:rPr>
+          <w:rFonts w:ascii="Times New Roman" w:hAnsi="Times New Roman" w:cs="Times New Roman"/>
+          <w:sz w:val="24"/>
+          <w:szCs w:val="24"/>
+        </w:rPr>
+        <w:t xml:space="preserve"> – но зато без лишнего шума и более читабельно</w:t>
+      </w:r>
+      <w:r>
+        <w:rPr>
+          <w:rFonts w:ascii="Times New Roman" w:hAnsi="Times New Roman" w:cs="Times New Roman"/>
+          <w:sz w:val="24"/>
+          <w:szCs w:val="24"/>
+        </w:rPr>
+        <w:t xml:space="preserve">, </w:t>
+      </w:r>
+      <w:r>
+        <w:rPr>
+          <w:rFonts w:ascii="Times New Roman" w:hAnsi="Times New Roman" w:cs="Times New Roman"/>
+          <w:sz w:val="24"/>
+          <w:szCs w:val="24"/>
+        </w:rPr>
+        <w:t xml:space="preserve">всё что пишем в </w:t>
+      </w:r>
+      <w:r>
+        <w:rPr>
+          <w:rFonts w:ascii="Times New Roman" w:hAnsi="Times New Roman" w:cs="Times New Roman"/>
+          <w:sz w:val="24"/>
+          <w:szCs w:val="24"/>
+        </w:rPr>
+        <w:t xml:space="preserve">&lt;%%&gt; </w:t>
+      </w:r>
+      <w:r>
+        <w:rPr>
+          <w:rFonts w:ascii="Times New Roman" w:hAnsi="Times New Roman" w:cs="Times New Roman"/>
+          <w:sz w:val="24"/>
+          <w:szCs w:val="24"/>
+        </w:rPr>
+        <w:t xml:space="preserve">вставляется в тело метода </w:t>
+      </w:r>
+      <w:proofErr w:type="spellStart"/>
+      <w:proofErr w:type="gramStart"/>
+      <w:r>
+        <w:rPr>
+          <w:rFonts w:ascii="Times New Roman" w:hAnsi="Times New Roman" w:cs="Times New Roman"/>
+          <w:sz w:val="24"/>
+          <w:szCs w:val="24"/>
+          <w:lang w:val="en-US"/>
+        </w:rPr>
+        <w:t>doGet</w:t>
+      </w:r>
+      <w:proofErr w:type="spellEnd"/>
+      <w:r>
+        <w:rPr>
+          <w:rFonts w:ascii="Times New Roman" w:hAnsi="Times New Roman" w:cs="Times New Roman"/>
+          <w:sz w:val="24"/>
+          <w:szCs w:val="24"/>
+        </w:rPr>
+        <w:t>(</w:t>
+      </w:r>
+      <w:proofErr w:type="gramEnd"/>
+      <w:r>
+        <w:rPr>
+          <w:rFonts w:ascii="Times New Roman" w:hAnsi="Times New Roman" w:cs="Times New Roman"/>
+          <w:sz w:val="24"/>
+          <w:szCs w:val="24"/>
+        </w:rPr>
+        <w:t>)</w:t>
+      </w:r>
+      <w:r>
+        <w:rPr>
+          <w:rFonts w:ascii="Times New Roman" w:hAnsi="Times New Roman" w:cs="Times New Roman"/>
+          <w:sz w:val="24"/>
+          <w:szCs w:val="24"/>
+        </w:rPr>
+        <w:t xml:space="preserve"> или </w:t>
+      </w:r>
+      <w:proofErr w:type="spellStart"/>
+      <w:r>
+        <w:rPr>
+          <w:rFonts w:ascii="Times New Roman" w:hAnsi="Times New Roman" w:cs="Times New Roman"/>
+          <w:sz w:val="24"/>
+          <w:szCs w:val="24"/>
+          <w:lang w:val="en-US"/>
+        </w:rPr>
+        <w:t>doPost</w:t>
+      </w:r>
+      <w:proofErr w:type="spellEnd"/>
+      <w:r>
+        <w:rPr>
+          <w:rFonts w:ascii="Times New Roman" w:hAnsi="Times New Roman" w:cs="Times New Roman"/>
+          <w:sz w:val="24"/>
+          <w:szCs w:val="24"/>
+        </w:rPr>
+        <w:t xml:space="preserve">(), </w:t>
+      </w:r>
+      <w:proofErr w:type="spellStart"/>
+      <w:r>
+        <w:rPr>
+          <w:rFonts w:ascii="Times New Roman" w:hAnsi="Times New Roman" w:cs="Times New Roman"/>
+          <w:sz w:val="24"/>
+          <w:szCs w:val="24"/>
+        </w:rPr>
+        <w:t>тоесть</w:t>
+      </w:r>
+      <w:proofErr w:type="spellEnd"/>
+      <w:r>
+        <w:rPr>
+          <w:rFonts w:ascii="Times New Roman" w:hAnsi="Times New Roman" w:cs="Times New Roman"/>
+          <w:sz w:val="24"/>
+          <w:szCs w:val="24"/>
+        </w:rPr>
+        <w:t xml:space="preserve"> при написания кода </w:t>
+      </w:r>
+      <w:r>
+        <w:rPr>
+          <w:rFonts w:ascii="Times New Roman" w:hAnsi="Times New Roman" w:cs="Times New Roman"/>
+          <w:sz w:val="24"/>
+          <w:szCs w:val="24"/>
+        </w:rPr>
+        <w:t>считай что находишься в методе</w:t>
+      </w:r>
+      <w:r>
+        <w:rPr>
+          <w:rFonts w:ascii="Times New Roman" w:hAnsi="Times New Roman" w:cs="Times New Roman"/>
+          <w:sz w:val="24"/>
+          <w:szCs w:val="24"/>
+        </w:rPr>
+        <w:t>:</w:t>
+      </w:r>
+    </w:p>
+    <w:p>
+      <w:pPr>
+        <w:shd w:val="clear" w:color="auto" w:fill="2B2B2B"/>
+        <w:tabs>
+          <w:tab w:val="left" w:pos="916"/>
+          <w:tab w:val="left" w:pos="1832"/>
+          <w:tab w:val="left" w:pos="2748"/>
+          <w:tab w:val="left" w:pos="3664"/>
+          <w:tab w:val="left" w:pos="4580"/>
+          <w:tab w:val="left" w:pos="5496"/>
+          <w:tab w:val="left" w:pos="6412"/>
+          <w:tab w:val="left" w:pos="7328"/>
+          <w:tab w:val="left" w:pos="8244"/>
+          <w:tab w:val="left" w:pos="9160"/>
+          <w:tab w:val="left" w:pos="10076"/>
+          <w:tab w:val="left" w:pos="10992"/>
+          <w:tab w:val="left" w:pos="11908"/>
+          <w:tab w:val="left" w:pos="12824"/>
+          <w:tab w:val="left" w:pos="13740"/>
+          <w:tab w:val="left" w:pos="14656"/>
+        </w:tabs>
+        <w:spacing w:after="0" w:line="240" w:lineRule="auto"/>
+        <w:rPr>
+          <w:rFonts w:ascii="JetBrains Mono" w:eastAsia="Times New Roman" w:hAnsi="JetBrains Mono" w:cs="Courier New"/>
+          <w:color w:val="A9B7C6"/>
+          <w:sz w:val="16"/>
+          <w:szCs w:val="16"/>
+          <w:lang w:eastAsia="ru-RU"/>
+        </w:rPr>
+      </w:pPr>
+      <w:r>
+        <w:rPr>
+          <w:rFonts w:ascii="JetBrains Mono" w:eastAsia="Times New Roman" w:hAnsi="JetBrains Mono" w:cs="Courier New"/>
+          <w:color w:val="A9B7C6"/>
+          <w:sz w:val="16"/>
+          <w:szCs w:val="16"/>
+          <w:shd w:val="clear" w:color="auto" w:fill="232525"/>
+          <w:lang w:eastAsia="ru-RU"/>
+        </w:rPr>
+        <w:t xml:space="preserve">&lt;%@ </w:t>
+      </w:r>
+      <w:proofErr w:type="spellStart"/>
+      <w:r>
+        <w:rPr>
+          <w:rFonts w:ascii="JetBrains Mono" w:eastAsia="Times New Roman" w:hAnsi="JetBrains Mono" w:cs="Courier New"/>
+          <w:b/>
+          <w:bCs/>
+          <w:color w:val="CC7832"/>
+          <w:sz w:val="16"/>
+          <w:szCs w:val="16"/>
+          <w:shd w:val="clear" w:color="auto" w:fill="232525"/>
+          <w:lang w:eastAsia="ru-RU"/>
+        </w:rPr>
+        <w:t>page</w:t>
+      </w:r>
+      <w:proofErr w:type="spellEnd"/>
+      <w:r>
+        <w:rPr>
+          <w:rFonts w:ascii="JetBrains Mono" w:eastAsia="Times New Roman" w:hAnsi="JetBrains Mono" w:cs="Courier New"/>
+          <w:b/>
+          <w:bCs/>
+          <w:color w:val="CC7832"/>
+          <w:sz w:val="16"/>
+          <w:szCs w:val="16"/>
+          <w:shd w:val="clear" w:color="auto" w:fill="232525"/>
+          <w:lang w:eastAsia="ru-RU"/>
+        </w:rPr>
+        <w:t xml:space="preserve"> </w:t>
+      </w:r>
+      <w:proofErr w:type="spellStart"/>
+      <w:r>
+        <w:rPr>
+          <w:rFonts w:ascii="JetBrains Mono" w:eastAsia="Times New Roman" w:hAnsi="JetBrains Mono" w:cs="Courier New"/>
+          <w:color w:val="A9B7C6"/>
+          <w:sz w:val="16"/>
+          <w:szCs w:val="16"/>
+          <w:shd w:val="clear" w:color="auto" w:fill="232525"/>
+          <w:lang w:eastAsia="ru-RU"/>
+        </w:rPr>
+        <w:t>contentType</w:t>
+      </w:r>
+      <w:proofErr w:type="spellEnd"/>
+      <w:r>
+        <w:rPr>
+          <w:rFonts w:ascii="JetBrains Mono" w:eastAsia="Times New Roman" w:hAnsi="JetBrains Mono" w:cs="Courier New"/>
+          <w:color w:val="A9B7C6"/>
+          <w:sz w:val="16"/>
+          <w:szCs w:val="16"/>
+          <w:shd w:val="clear" w:color="auto" w:fill="232525"/>
+          <w:lang w:eastAsia="ru-RU"/>
+        </w:rPr>
+        <w:t>="</w:t>
+      </w:r>
+      <w:proofErr w:type="spellStart"/>
+      <w:r>
+        <w:rPr>
+          <w:rFonts w:ascii="JetBrains Mono" w:eastAsia="Times New Roman" w:hAnsi="JetBrains Mono" w:cs="Courier New"/>
+          <w:color w:val="6A8759"/>
+          <w:sz w:val="16"/>
+          <w:szCs w:val="16"/>
+          <w:shd w:val="clear" w:color="auto" w:fill="232525"/>
+          <w:lang w:eastAsia="ru-RU"/>
+        </w:rPr>
+        <w:t>text</w:t>
+      </w:r>
+      <w:proofErr w:type="spellEnd"/>
+      <w:r>
+        <w:rPr>
+          <w:rFonts w:ascii="JetBrains Mono" w:eastAsia="Times New Roman" w:hAnsi="JetBrains Mono" w:cs="Courier New"/>
+          <w:color w:val="6A8759"/>
+          <w:sz w:val="16"/>
+          <w:szCs w:val="16"/>
+          <w:shd w:val="clear" w:color="auto" w:fill="232525"/>
+          <w:lang w:eastAsia="ru-RU"/>
+        </w:rPr>
+        <w:t>/</w:t>
+      </w:r>
+      <w:proofErr w:type="spellStart"/>
+      <w:proofErr w:type="gramStart"/>
+      <w:r>
+        <w:rPr>
+          <w:rFonts w:ascii="JetBrains Mono" w:eastAsia="Times New Roman" w:hAnsi="JetBrains Mono" w:cs="Courier New"/>
+          <w:color w:val="6A8759"/>
+          <w:sz w:val="16"/>
+          <w:szCs w:val="16"/>
+          <w:shd w:val="clear" w:color="auto" w:fill="232525"/>
+          <w:lang w:eastAsia="ru-RU"/>
+        </w:rPr>
+        <w:t>html;charset</w:t>
+      </w:r>
+      <w:proofErr w:type="spellEnd"/>
+      <w:proofErr w:type="gramEnd"/>
+      <w:r>
+        <w:rPr>
+          <w:rFonts w:ascii="JetBrains Mono" w:eastAsia="Times New Roman" w:hAnsi="JetBrains Mono" w:cs="Courier New"/>
+          <w:color w:val="6A8759"/>
+          <w:sz w:val="16"/>
+          <w:szCs w:val="16"/>
+          <w:shd w:val="clear" w:color="auto" w:fill="232525"/>
+          <w:lang w:eastAsia="ru-RU"/>
+        </w:rPr>
+        <w:t>=UTF-8</w:t>
+      </w:r>
+      <w:r>
+        <w:rPr>
+          <w:rFonts w:ascii="JetBrains Mono" w:eastAsia="Times New Roman" w:hAnsi="JetBrains Mono" w:cs="Courier New"/>
+          <w:color w:val="A9B7C6"/>
+          <w:sz w:val="16"/>
+          <w:szCs w:val="16"/>
+          <w:shd w:val="clear" w:color="auto" w:fill="232525"/>
+          <w:lang w:eastAsia="ru-RU"/>
+        </w:rPr>
+        <w:t xml:space="preserve">" </w:t>
+      </w:r>
+      <w:proofErr w:type="spellStart"/>
+      <w:r>
+        <w:rPr>
+          <w:rFonts w:ascii="JetBrains Mono" w:eastAsia="Times New Roman" w:hAnsi="JetBrains Mono" w:cs="Courier New"/>
+          <w:color w:val="A9B7C6"/>
+          <w:sz w:val="16"/>
+          <w:szCs w:val="16"/>
+          <w:shd w:val="clear" w:color="auto" w:fill="232525"/>
+          <w:lang w:eastAsia="ru-RU"/>
+        </w:rPr>
+        <w:t>language</w:t>
+      </w:r>
+      <w:proofErr w:type="spellEnd"/>
+      <w:r>
+        <w:rPr>
+          <w:rFonts w:ascii="JetBrains Mono" w:eastAsia="Times New Roman" w:hAnsi="JetBrains Mono" w:cs="Courier New"/>
+          <w:color w:val="A9B7C6"/>
+          <w:sz w:val="16"/>
+          <w:szCs w:val="16"/>
+          <w:shd w:val="clear" w:color="auto" w:fill="232525"/>
+          <w:lang w:eastAsia="ru-RU"/>
+        </w:rPr>
+        <w:t>="</w:t>
+      </w:r>
+      <w:proofErr w:type="spellStart"/>
+      <w:r>
+        <w:rPr>
+          <w:rFonts w:ascii="JetBrains Mono" w:eastAsia="Times New Roman" w:hAnsi="JetBrains Mono" w:cs="Courier New"/>
+          <w:color w:val="6A8759"/>
+          <w:sz w:val="16"/>
+          <w:szCs w:val="16"/>
+          <w:shd w:val="clear" w:color="auto" w:fill="232525"/>
+          <w:lang w:eastAsia="ru-RU"/>
+        </w:rPr>
+        <w:t>java</w:t>
+      </w:r>
+      <w:proofErr w:type="spellEnd"/>
+      <w:r>
+        <w:rPr>
+          <w:rFonts w:ascii="JetBrains Mono" w:eastAsia="Times New Roman" w:hAnsi="JetBrains Mono" w:cs="Courier New"/>
+          <w:color w:val="A9B7C6"/>
+          <w:sz w:val="16"/>
+          <w:szCs w:val="16"/>
+          <w:shd w:val="clear" w:color="auto" w:fill="232525"/>
+          <w:lang w:eastAsia="ru-RU"/>
+        </w:rPr>
+        <w:t>" %&gt;</w:t>
+      </w:r>
+      <w:r>
+        <w:rPr>
+          <w:rFonts w:ascii="JetBrains Mono" w:eastAsia="Times New Roman" w:hAnsi="JetBrains Mono" w:cs="Courier New"/>
+          <w:color w:val="A9B7C6"/>
+          <w:sz w:val="16"/>
+          <w:szCs w:val="16"/>
+          <w:lang w:eastAsia="ru-RU"/>
+        </w:rPr>
+        <w:br/>
+      </w:r>
+      <w:r>
+        <w:rPr>
+          <w:rFonts w:ascii="JetBrains Mono" w:eastAsia="Times New Roman" w:hAnsi="JetBrains Mono" w:cs="Courier New"/>
+          <w:color w:val="E8BF6A"/>
+          <w:sz w:val="16"/>
+          <w:szCs w:val="16"/>
+          <w:lang w:eastAsia="ru-RU"/>
+        </w:rPr>
+        <w:t>&lt;</w:t>
+      </w:r>
+      <w:proofErr w:type="spellStart"/>
+      <w:r>
+        <w:rPr>
+          <w:rFonts w:ascii="JetBrains Mono" w:eastAsia="Times New Roman" w:hAnsi="JetBrains Mono" w:cs="Courier New"/>
+          <w:color w:val="E8BF6A"/>
+          <w:sz w:val="16"/>
+          <w:szCs w:val="16"/>
+          <w:lang w:eastAsia="ru-RU"/>
+        </w:rPr>
+        <w:t>html</w:t>
+      </w:r>
+      <w:proofErr w:type="spellEnd"/>
+      <w:r>
+        <w:rPr>
+          <w:rFonts w:ascii="JetBrains Mono" w:eastAsia="Times New Roman" w:hAnsi="JetBrains Mono" w:cs="Courier New"/>
+          <w:color w:val="E8BF6A"/>
+          <w:sz w:val="16"/>
+          <w:szCs w:val="16"/>
+          <w:lang w:eastAsia="ru-RU"/>
+        </w:rPr>
+        <w:t>&gt;</w:t>
+      </w:r>
+      <w:r>
+        <w:rPr>
+          <w:rFonts w:ascii="JetBrains Mono" w:eastAsia="Times New Roman" w:hAnsi="JetBrains Mono" w:cs="Courier New"/>
+          <w:color w:val="E8BF6A"/>
+          <w:sz w:val="16"/>
+          <w:szCs w:val="16"/>
+          <w:lang w:eastAsia="ru-RU"/>
+        </w:rPr>
+        <w:br/>
+        <w:t>&lt;</w:t>
+      </w:r>
+      <w:proofErr w:type="spellStart"/>
+      <w:r>
+        <w:rPr>
+          <w:rFonts w:ascii="JetBrains Mono" w:eastAsia="Times New Roman" w:hAnsi="JetBrains Mono" w:cs="Courier New"/>
+          <w:color w:val="E8BF6A"/>
+          <w:sz w:val="16"/>
+          <w:szCs w:val="16"/>
+          <w:lang w:eastAsia="ru-RU"/>
+        </w:rPr>
+        <w:t>head</w:t>
+      </w:r>
+      <w:proofErr w:type="spellEnd"/>
+      <w:r>
+        <w:rPr>
+          <w:rFonts w:ascii="JetBrains Mono" w:eastAsia="Times New Roman" w:hAnsi="JetBrains Mono" w:cs="Courier New"/>
+          <w:color w:val="E8BF6A"/>
+          <w:sz w:val="16"/>
+          <w:szCs w:val="16"/>
+          <w:lang w:eastAsia="ru-RU"/>
+        </w:rPr>
+        <w:t>&gt;</w:t>
+      </w:r>
+      <w:r>
+        <w:rPr>
+          <w:rFonts w:ascii="JetBrains Mono" w:eastAsia="Times New Roman" w:hAnsi="JetBrains Mono" w:cs="Courier New"/>
+          <w:color w:val="E8BF6A"/>
+          <w:sz w:val="16"/>
+          <w:szCs w:val="16"/>
+          <w:lang w:eastAsia="ru-RU"/>
+        </w:rPr>
+        <w:br/>
+        <w:t xml:space="preserve">    &lt;</w:t>
+      </w:r>
+      <w:proofErr w:type="spellStart"/>
+      <w:r>
+        <w:rPr>
+          <w:rFonts w:ascii="JetBrains Mono" w:eastAsia="Times New Roman" w:hAnsi="JetBrains Mono" w:cs="Courier New"/>
+          <w:color w:val="E8BF6A"/>
+          <w:sz w:val="16"/>
+          <w:szCs w:val="16"/>
+          <w:lang w:eastAsia="ru-RU"/>
+        </w:rPr>
+        <w:t>title</w:t>
+      </w:r>
+      <w:proofErr w:type="spellEnd"/>
+      <w:r>
+        <w:rPr>
+          <w:rFonts w:ascii="JetBrains Mono" w:eastAsia="Times New Roman" w:hAnsi="JetBrains Mono" w:cs="Courier New"/>
+          <w:color w:val="E8BF6A"/>
+          <w:sz w:val="16"/>
+          <w:szCs w:val="16"/>
+          <w:lang w:eastAsia="ru-RU"/>
+        </w:rPr>
+        <w:t>&gt;</w:t>
+      </w:r>
+      <w:proofErr w:type="spellStart"/>
+      <w:r>
+        <w:rPr>
+          <w:rFonts w:ascii="JetBrains Mono" w:eastAsia="Times New Roman" w:hAnsi="JetBrains Mono" w:cs="Courier New"/>
+          <w:color w:val="A9B7C6"/>
+          <w:sz w:val="16"/>
+          <w:szCs w:val="16"/>
+          <w:lang w:eastAsia="ru-RU"/>
+        </w:rPr>
+        <w:t>First</w:t>
+      </w:r>
+      <w:proofErr w:type="spellEnd"/>
+      <w:r>
+        <w:rPr>
+          <w:rFonts w:ascii="JetBrains Mono" w:eastAsia="Times New Roman" w:hAnsi="JetBrains Mono" w:cs="Courier New"/>
+          <w:color w:val="A9B7C6"/>
+          <w:sz w:val="16"/>
+          <w:szCs w:val="16"/>
+          <w:lang w:eastAsia="ru-RU"/>
+        </w:rPr>
+        <w:t xml:space="preserve"> JSP</w:t>
+      </w:r>
+      <w:r>
+        <w:rPr>
+          <w:rFonts w:ascii="JetBrains Mono" w:eastAsia="Times New Roman" w:hAnsi="JetBrains Mono" w:cs="Courier New"/>
+          <w:color w:val="E8BF6A"/>
+          <w:sz w:val="16"/>
+          <w:szCs w:val="16"/>
+          <w:lang w:eastAsia="ru-RU"/>
+        </w:rPr>
+        <w:t>&lt;/</w:t>
+      </w:r>
+      <w:proofErr w:type="spellStart"/>
+      <w:r>
+        <w:rPr>
+          <w:rFonts w:ascii="JetBrains Mono" w:eastAsia="Times New Roman" w:hAnsi="JetBrains Mono" w:cs="Courier New"/>
+          <w:color w:val="E8BF6A"/>
+          <w:sz w:val="16"/>
+          <w:szCs w:val="16"/>
+          <w:lang w:eastAsia="ru-RU"/>
+        </w:rPr>
+        <w:t>title</w:t>
+      </w:r>
+      <w:proofErr w:type="spellEnd"/>
+      <w:r>
+        <w:rPr>
+          <w:rFonts w:ascii="JetBrains Mono" w:eastAsia="Times New Roman" w:hAnsi="JetBrains Mono" w:cs="Courier New"/>
+          <w:color w:val="E8BF6A"/>
+          <w:sz w:val="16"/>
+          <w:szCs w:val="16"/>
+          <w:lang w:eastAsia="ru-RU"/>
+        </w:rPr>
+        <w:t>&gt;</w:t>
+      </w:r>
+      <w:r>
+        <w:rPr>
+          <w:rFonts w:ascii="JetBrains Mono" w:eastAsia="Times New Roman" w:hAnsi="JetBrains Mono" w:cs="Courier New"/>
+          <w:color w:val="E8BF6A"/>
+          <w:sz w:val="16"/>
+          <w:szCs w:val="16"/>
+          <w:lang w:eastAsia="ru-RU"/>
+        </w:rPr>
+        <w:br/>
+        <w:t>&lt;/</w:t>
+      </w:r>
+      <w:proofErr w:type="spellStart"/>
+      <w:r>
+        <w:rPr>
+          <w:rFonts w:ascii="JetBrains Mono" w:eastAsia="Times New Roman" w:hAnsi="JetBrains Mono" w:cs="Courier New"/>
+          <w:color w:val="E8BF6A"/>
+          <w:sz w:val="16"/>
+          <w:szCs w:val="16"/>
+          <w:lang w:eastAsia="ru-RU"/>
+        </w:rPr>
+        <w:t>head</w:t>
+      </w:r>
+      <w:proofErr w:type="spellEnd"/>
+      <w:r>
+        <w:rPr>
+          <w:rFonts w:ascii="JetBrains Mono" w:eastAsia="Times New Roman" w:hAnsi="JetBrains Mono" w:cs="Courier New"/>
+          <w:color w:val="E8BF6A"/>
+          <w:sz w:val="16"/>
+          <w:szCs w:val="16"/>
+          <w:lang w:eastAsia="ru-RU"/>
+        </w:rPr>
+        <w:t>&gt;</w:t>
+      </w:r>
+      <w:r>
+        <w:rPr>
+          <w:rFonts w:ascii="JetBrains Mono" w:eastAsia="Times New Roman" w:hAnsi="JetBrains Mono" w:cs="Courier New"/>
+          <w:color w:val="E8BF6A"/>
+          <w:sz w:val="16"/>
+          <w:szCs w:val="16"/>
+          <w:lang w:eastAsia="ru-RU"/>
+        </w:rPr>
+        <w:br/>
+        <w:t>&lt;</w:t>
+      </w:r>
+      <w:proofErr w:type="spellStart"/>
+      <w:r>
+        <w:rPr>
+          <w:rFonts w:ascii="JetBrains Mono" w:eastAsia="Times New Roman" w:hAnsi="JetBrains Mono" w:cs="Courier New"/>
+          <w:color w:val="E8BF6A"/>
+          <w:sz w:val="16"/>
+          <w:szCs w:val="16"/>
+          <w:lang w:eastAsia="ru-RU"/>
+        </w:rPr>
+        <w:t>body</w:t>
+      </w:r>
+      <w:proofErr w:type="spellEnd"/>
+      <w:r>
+        <w:rPr>
+          <w:rFonts w:ascii="JetBrains Mono" w:eastAsia="Times New Roman" w:hAnsi="JetBrains Mono" w:cs="Courier New"/>
+          <w:color w:val="E8BF6A"/>
+          <w:sz w:val="16"/>
+          <w:szCs w:val="16"/>
+          <w:lang w:eastAsia="ru-RU"/>
+        </w:rPr>
+        <w:t>&gt;</w:t>
+      </w:r>
+      <w:r>
+        <w:rPr>
+          <w:rFonts w:ascii="JetBrains Mono" w:eastAsia="Times New Roman" w:hAnsi="JetBrains Mono" w:cs="Courier New"/>
+          <w:color w:val="E8BF6A"/>
+          <w:sz w:val="16"/>
+          <w:szCs w:val="16"/>
+          <w:lang w:eastAsia="ru-RU"/>
+        </w:rPr>
+        <w:br/>
+        <w:t xml:space="preserve">    &lt;h1&gt;</w:t>
+      </w:r>
+      <w:proofErr w:type="spellStart"/>
+      <w:r>
+        <w:rPr>
+          <w:rFonts w:ascii="JetBrains Mono" w:eastAsia="Times New Roman" w:hAnsi="JetBrains Mono" w:cs="Courier New"/>
+          <w:color w:val="A9B7C6"/>
+          <w:sz w:val="16"/>
+          <w:szCs w:val="16"/>
+          <w:lang w:eastAsia="ru-RU"/>
+        </w:rPr>
+        <w:t>Testing</w:t>
+      </w:r>
+      <w:proofErr w:type="spellEnd"/>
+      <w:r>
+        <w:rPr>
+          <w:rFonts w:ascii="JetBrains Mono" w:eastAsia="Times New Roman" w:hAnsi="JetBrains Mono" w:cs="Courier New"/>
+          <w:color w:val="A9B7C6"/>
+          <w:sz w:val="16"/>
+          <w:szCs w:val="16"/>
+          <w:lang w:eastAsia="ru-RU"/>
+        </w:rPr>
+        <w:t xml:space="preserve"> JSP</w:t>
+      </w:r>
+      <w:r>
+        <w:rPr>
+          <w:rFonts w:ascii="JetBrains Mono" w:eastAsia="Times New Roman" w:hAnsi="JetBrains Mono" w:cs="Courier New"/>
+          <w:color w:val="E8BF6A"/>
+          <w:sz w:val="16"/>
+          <w:szCs w:val="16"/>
+          <w:lang w:eastAsia="ru-RU"/>
+        </w:rPr>
+        <w:t>&lt;/h1&gt;</w:t>
+      </w:r>
+      <w:r>
+        <w:rPr>
+          <w:rFonts w:ascii="JetBrains Mono" w:eastAsia="Times New Roman" w:hAnsi="JetBrains Mono" w:cs="Courier New"/>
+          <w:color w:val="E8BF6A"/>
+          <w:sz w:val="16"/>
+          <w:szCs w:val="16"/>
+          <w:lang w:eastAsia="ru-RU"/>
+        </w:rPr>
+        <w:br/>
+        <w:t xml:space="preserve">    </w:t>
+      </w:r>
+      <w:r>
+        <w:rPr>
+          <w:rFonts w:ascii="JetBrains Mono" w:eastAsia="Times New Roman" w:hAnsi="JetBrains Mono" w:cs="Courier New"/>
+          <w:color w:val="CC7832"/>
+          <w:sz w:val="16"/>
+          <w:szCs w:val="16"/>
+          <w:shd w:val="clear" w:color="auto" w:fill="232525"/>
+          <w:lang w:eastAsia="ru-RU"/>
+        </w:rPr>
+        <w:t xml:space="preserve">&lt;% </w:t>
+      </w:r>
+      <w:r>
+        <w:rPr>
+          <w:rFonts w:ascii="JetBrains Mono" w:eastAsia="Times New Roman" w:hAnsi="JetBrains Mono" w:cs="Courier New"/>
+          <w:color w:val="808080"/>
+          <w:sz w:val="16"/>
+          <w:szCs w:val="16"/>
+          <w:shd w:val="clear" w:color="auto" w:fill="232525"/>
+          <w:lang w:eastAsia="ru-RU"/>
+        </w:rPr>
+        <w:t xml:space="preserve">//Первый вариант вставки </w:t>
+      </w:r>
+      <w:proofErr w:type="spellStart"/>
+      <w:r>
+        <w:rPr>
+          <w:rFonts w:ascii="JetBrains Mono" w:eastAsia="Times New Roman" w:hAnsi="JetBrains Mono" w:cs="Courier New"/>
+          <w:color w:val="808080"/>
+          <w:sz w:val="16"/>
+          <w:szCs w:val="16"/>
+          <w:shd w:val="clear" w:color="auto" w:fill="232525"/>
+          <w:lang w:eastAsia="ru-RU"/>
+        </w:rPr>
+        <w:t>java</w:t>
+      </w:r>
+      <w:proofErr w:type="spellEnd"/>
+      <w:r>
+        <w:rPr>
+          <w:rFonts w:ascii="JetBrains Mono" w:eastAsia="Times New Roman" w:hAnsi="JetBrains Mono" w:cs="Courier New"/>
+          <w:color w:val="808080"/>
+          <w:sz w:val="16"/>
+          <w:szCs w:val="16"/>
+          <w:shd w:val="clear" w:color="auto" w:fill="232525"/>
+          <w:lang w:eastAsia="ru-RU"/>
+        </w:rPr>
+        <w:t xml:space="preserve"> кода, тут можно ничего не возвращать </w:t>
+      </w:r>
+      <w:r>
+        <w:rPr>
+          <w:rFonts w:ascii="JetBrains Mono" w:eastAsia="Times New Roman" w:hAnsi="JetBrains Mono" w:cs="Courier New"/>
+          <w:color w:val="CC7832"/>
+          <w:sz w:val="16"/>
+          <w:szCs w:val="16"/>
+          <w:shd w:val="clear" w:color="auto" w:fill="232525"/>
+          <w:lang w:eastAsia="ru-RU"/>
+        </w:rPr>
+        <w:t>%&gt;</w:t>
+      </w:r>
+      <w:r>
+        <w:rPr>
+          <w:rFonts w:ascii="JetBrains Mono" w:eastAsia="Times New Roman" w:hAnsi="JetBrains Mono" w:cs="Courier New"/>
+          <w:color w:val="CC7832"/>
+          <w:sz w:val="16"/>
+          <w:szCs w:val="16"/>
+          <w:lang w:eastAsia="ru-RU"/>
+        </w:rPr>
+        <w:br/>
+        <w:t xml:space="preserve">    </w:t>
+      </w:r>
+      <w:r>
+        <w:rPr>
+          <w:rFonts w:ascii="JetBrains Mono" w:eastAsia="Times New Roman" w:hAnsi="JetBrains Mono" w:cs="Courier New"/>
+          <w:color w:val="CC7832"/>
+          <w:sz w:val="16"/>
+          <w:szCs w:val="16"/>
+          <w:shd w:val="clear" w:color="auto" w:fill="232525"/>
+          <w:lang w:eastAsia="ru-RU"/>
+        </w:rPr>
+        <w:t xml:space="preserve">&lt;%= </w:t>
+      </w:r>
+      <w:proofErr w:type="spellStart"/>
+      <w:r>
+        <w:rPr>
+          <w:rFonts w:ascii="JetBrains Mono" w:eastAsia="Times New Roman" w:hAnsi="JetBrains Mono" w:cs="Courier New"/>
+          <w:color w:val="A9B7C6"/>
+          <w:sz w:val="16"/>
+          <w:szCs w:val="16"/>
+          <w:shd w:val="clear" w:color="auto" w:fill="232525"/>
+          <w:lang w:eastAsia="ru-RU"/>
+        </w:rPr>
+        <w:t>System.</w:t>
+      </w:r>
+      <w:r>
+        <w:rPr>
+          <w:rFonts w:ascii="JetBrains Mono" w:eastAsia="Times New Roman" w:hAnsi="JetBrains Mono" w:cs="Courier New"/>
+          <w:i/>
+          <w:iCs/>
+          <w:color w:val="9876AA"/>
+          <w:sz w:val="16"/>
+          <w:szCs w:val="16"/>
+          <w:shd w:val="clear" w:color="auto" w:fill="232525"/>
+          <w:lang w:eastAsia="ru-RU"/>
+        </w:rPr>
+        <w:t>out</w:t>
+      </w:r>
+      <w:r>
+        <w:rPr>
+          <w:rFonts w:ascii="JetBrains Mono" w:eastAsia="Times New Roman" w:hAnsi="JetBrains Mono" w:cs="Courier New"/>
+          <w:color w:val="A9B7C6"/>
+          <w:sz w:val="16"/>
+          <w:szCs w:val="16"/>
+          <w:shd w:val="clear" w:color="auto" w:fill="232525"/>
+          <w:lang w:eastAsia="ru-RU"/>
+        </w:rPr>
+        <w:t>.print</w:t>
+      </w:r>
+      <w:proofErr w:type="spellEnd"/>
+      <w:r>
+        <w:rPr>
+          <w:rFonts w:ascii="JetBrains Mono" w:eastAsia="Times New Roman" w:hAnsi="JetBrains Mono" w:cs="Courier New"/>
+          <w:color w:val="A9B7C6"/>
+          <w:sz w:val="16"/>
+          <w:szCs w:val="16"/>
+          <w:shd w:val="clear" w:color="auto" w:fill="232525"/>
+          <w:lang w:eastAsia="ru-RU"/>
+        </w:rPr>
+        <w:t>(</w:t>
+      </w:r>
+      <w:r>
+        <w:rPr>
+          <w:rFonts w:ascii="JetBrains Mono" w:eastAsia="Times New Roman" w:hAnsi="JetBrains Mono" w:cs="Courier New"/>
+          <w:color w:val="6A8759"/>
+          <w:sz w:val="16"/>
+          <w:szCs w:val="16"/>
+          <w:shd w:val="clear" w:color="auto" w:fill="232525"/>
+          <w:lang w:eastAsia="ru-RU"/>
+        </w:rPr>
+        <w:t xml:space="preserve">"Тут обязаны вернуть </w:t>
+      </w:r>
+      <w:proofErr w:type="spellStart"/>
+      <w:r>
+        <w:rPr>
+          <w:rFonts w:ascii="JetBrains Mono" w:eastAsia="Times New Roman" w:hAnsi="JetBrains Mono" w:cs="Courier New"/>
+          <w:color w:val="6A8759"/>
+          <w:sz w:val="16"/>
+          <w:szCs w:val="16"/>
+          <w:shd w:val="clear" w:color="auto" w:fill="232525"/>
+          <w:lang w:eastAsia="ru-RU"/>
+        </w:rPr>
+        <w:t>String</w:t>
+      </w:r>
+      <w:proofErr w:type="spellEnd"/>
+      <w:r>
+        <w:rPr>
+          <w:rFonts w:ascii="JetBrains Mono" w:eastAsia="Times New Roman" w:hAnsi="JetBrains Mono" w:cs="Courier New"/>
+          <w:color w:val="6A8759"/>
+          <w:sz w:val="16"/>
+          <w:szCs w:val="16"/>
+          <w:shd w:val="clear" w:color="auto" w:fill="232525"/>
+          <w:lang w:eastAsia="ru-RU"/>
+        </w:rPr>
+        <w:t>"</w:t>
+      </w:r>
+      <w:r>
+        <w:rPr>
+          <w:rFonts w:ascii="JetBrains Mono" w:eastAsia="Times New Roman" w:hAnsi="JetBrains Mono" w:cs="Courier New"/>
+          <w:color w:val="A9B7C6"/>
+          <w:sz w:val="16"/>
+          <w:szCs w:val="16"/>
+          <w:shd w:val="clear" w:color="auto" w:fill="232525"/>
+          <w:lang w:eastAsia="ru-RU"/>
+        </w:rPr>
+        <w:t>)</w:t>
+      </w:r>
+      <w:r>
+        <w:rPr>
+          <w:rFonts w:ascii="JetBrains Mono" w:eastAsia="Times New Roman" w:hAnsi="JetBrains Mono" w:cs="Courier New"/>
+          <w:color w:val="CC7832"/>
+          <w:sz w:val="16"/>
+          <w:szCs w:val="16"/>
+          <w:shd w:val="clear" w:color="auto" w:fill="232525"/>
+          <w:lang w:eastAsia="ru-RU"/>
+        </w:rPr>
+        <w:t>; %&gt;</w:t>
+      </w:r>
+      <w:r>
+        <w:rPr>
+          <w:rFonts w:ascii="JetBrains Mono" w:eastAsia="Times New Roman" w:hAnsi="JetBrains Mono" w:cs="Courier New"/>
+          <w:color w:val="CC7832"/>
+          <w:sz w:val="16"/>
+          <w:szCs w:val="16"/>
+          <w:lang w:eastAsia="ru-RU"/>
+        </w:rPr>
+        <w:br/>
+      </w:r>
+      <w:r>
+        <w:rPr>
+          <w:rFonts w:ascii="JetBrains Mono" w:eastAsia="Times New Roman" w:hAnsi="JetBrains Mono" w:cs="Courier New"/>
+          <w:color w:val="E8BF6A"/>
+          <w:sz w:val="16"/>
+          <w:szCs w:val="16"/>
+          <w:lang w:eastAsia="ru-RU"/>
+        </w:rPr>
+        <w:t>&lt;/</w:t>
+      </w:r>
+      <w:proofErr w:type="spellStart"/>
+      <w:r>
+        <w:rPr>
+          <w:rFonts w:ascii="JetBrains Mono" w:eastAsia="Times New Roman" w:hAnsi="JetBrains Mono" w:cs="Courier New"/>
+          <w:color w:val="E8BF6A"/>
+          <w:sz w:val="16"/>
+          <w:szCs w:val="16"/>
+          <w:lang w:eastAsia="ru-RU"/>
+        </w:rPr>
+        <w:t>body</w:t>
+      </w:r>
+      <w:proofErr w:type="spellEnd"/>
+      <w:r>
+        <w:rPr>
+          <w:rFonts w:ascii="JetBrains Mono" w:eastAsia="Times New Roman" w:hAnsi="JetBrains Mono" w:cs="Courier New"/>
+          <w:color w:val="E8BF6A"/>
+          <w:sz w:val="16"/>
+          <w:szCs w:val="16"/>
+          <w:lang w:eastAsia="ru-RU"/>
+        </w:rPr>
+        <w:t>&gt;</w:t>
+      </w:r>
+      <w:r>
+        <w:rPr>
+          <w:rFonts w:ascii="JetBrains Mono" w:eastAsia="Times New Roman" w:hAnsi="JetBrains Mono" w:cs="Courier New"/>
+          <w:color w:val="E8BF6A"/>
+          <w:sz w:val="16"/>
+          <w:szCs w:val="16"/>
+          <w:lang w:eastAsia="ru-RU"/>
+        </w:rPr>
+        <w:br/>
+        <w:t>&lt;/</w:t>
+      </w:r>
+      <w:proofErr w:type="spellStart"/>
+      <w:r>
+        <w:rPr>
+          <w:rFonts w:ascii="JetBrains Mono" w:eastAsia="Times New Roman" w:hAnsi="JetBrains Mono" w:cs="Courier New"/>
+          <w:color w:val="E8BF6A"/>
+          <w:sz w:val="16"/>
+          <w:szCs w:val="16"/>
+          <w:lang w:eastAsia="ru-RU"/>
+        </w:rPr>
+        <w:t>html</w:t>
+      </w:r>
+      <w:proofErr w:type="spellEnd"/>
+      <w:r>
+        <w:rPr>
+          <w:rFonts w:ascii="JetBrains Mono" w:eastAsia="Times New Roman" w:hAnsi="JetBrains Mono" w:cs="Courier New"/>
+          <w:color w:val="E8BF6A"/>
+          <w:sz w:val="16"/>
+          <w:szCs w:val="16"/>
+          <w:lang w:eastAsia="ru-RU"/>
+        </w:rPr>
+        <w:t>&gt;</w:t>
+      </w:r>
+    </w:p>
+    <w:p>
+      <w:pPr>
+        <w:spacing w:after="0"/>
+        <w:jc w:val="both"/>
+        <w:rPr>
+          <w:rFonts w:ascii="Times New Roman" w:hAnsi="Times New Roman" w:cs="Times New Roman"/>
+          <w:sz w:val="24"/>
+          <w:szCs w:val="24"/>
+        </w:rPr>
+      </w:pPr>
+      <w:bookmarkStart w:id="0" w:name="_GoBack"/>
+      <w:bookmarkEnd w:id="0"/>
+    </w:p>
+    <w:p>
+      <w:pPr>
+        <w:spacing w:after="0"/>
+        <w:jc w:val="both"/>
+        <w:rPr>
+          <w:rFonts w:ascii="Times New Roman" w:hAnsi="Times New Roman" w:cs="Times New Roman"/>
+          <w:sz w:val="24"/>
+          <w:szCs w:val="24"/>
+        </w:rPr>
+      </w:pPr>
+      <w:r>
+        <w:rPr>
+          <w:rFonts w:ascii="Times New Roman" w:hAnsi="Times New Roman" w:cs="Times New Roman"/>
+          <w:sz w:val="24"/>
+          <w:szCs w:val="24"/>
+        </w:rPr>
+        <w:t xml:space="preserve">Так как </w:t>
+      </w:r>
+      <w:r>
+        <w:rPr>
+          <w:rFonts w:ascii="Times New Roman" w:hAnsi="Times New Roman" w:cs="Times New Roman"/>
+          <w:sz w:val="24"/>
+          <w:szCs w:val="24"/>
+        </w:rPr>
+        <w:t>классы</w:t>
+      </w:r>
+      <w:r>
+        <w:rPr>
+          <w:rFonts w:ascii="Times New Roman" w:hAnsi="Times New Roman" w:cs="Times New Roman"/>
+          <w:sz w:val="24"/>
+          <w:szCs w:val="24"/>
+        </w:rPr>
+        <w:t xml:space="preserve"> мы не можем импортировать</w:t>
+      </w:r>
+      <w:r>
+        <w:rPr>
+          <w:rFonts w:ascii="Times New Roman" w:hAnsi="Times New Roman" w:cs="Times New Roman"/>
+          <w:sz w:val="24"/>
+          <w:szCs w:val="24"/>
+        </w:rPr>
+        <w:t xml:space="preserve"> (</w:t>
+      </w:r>
+      <w:r>
+        <w:rPr>
+          <w:rFonts w:ascii="Times New Roman" w:hAnsi="Times New Roman" w:cs="Times New Roman"/>
+          <w:sz w:val="24"/>
+          <w:szCs w:val="24"/>
+        </w:rPr>
+        <w:t>в методе)</w:t>
+      </w:r>
+      <w:r>
+        <w:rPr>
+          <w:rFonts w:ascii="Times New Roman" w:hAnsi="Times New Roman" w:cs="Times New Roman"/>
+          <w:sz w:val="24"/>
+          <w:szCs w:val="24"/>
+        </w:rPr>
+        <w:t xml:space="preserve"> в </w:t>
+      </w:r>
+      <w:r>
+        <w:rPr>
+          <w:rFonts w:ascii="Times New Roman" w:hAnsi="Times New Roman" w:cs="Times New Roman"/>
+          <w:sz w:val="24"/>
+          <w:szCs w:val="24"/>
+          <w:lang w:val="en-US"/>
+        </w:rPr>
+        <w:t>JSP</w:t>
+      </w:r>
+      <w:r>
+        <w:rPr>
+          <w:rFonts w:ascii="Times New Roman" w:hAnsi="Times New Roman" w:cs="Times New Roman"/>
+          <w:sz w:val="24"/>
+          <w:szCs w:val="24"/>
+        </w:rPr>
+        <w:t xml:space="preserve"> </w:t>
+      </w:r>
+      <w:r>
+        <w:rPr>
+          <w:rFonts w:ascii="Times New Roman" w:hAnsi="Times New Roman" w:cs="Times New Roman"/>
+          <w:sz w:val="24"/>
+          <w:szCs w:val="24"/>
+        </w:rPr>
+        <w:t xml:space="preserve">используем полный путь для подключения </w:t>
+      </w:r>
+      <w:r>
+        <w:rPr>
+          <w:rFonts w:ascii="Times New Roman" w:hAnsi="Times New Roman" w:cs="Times New Roman"/>
+          <w:sz w:val="24"/>
+          <w:szCs w:val="24"/>
+        </w:rPr>
+        <w:t>классов (либо используем директивы)</w:t>
+      </w:r>
+      <w:r>
+        <w:rPr>
+          <w:rFonts w:ascii="Times New Roman" w:hAnsi="Times New Roman" w:cs="Times New Roman"/>
+          <w:sz w:val="24"/>
+          <w:szCs w:val="24"/>
+        </w:rPr>
+        <w:t xml:space="preserve">, </w:t>
+      </w:r>
+      <w:r>
+        <w:rPr>
+          <w:rFonts w:ascii="Times New Roman" w:hAnsi="Times New Roman" w:cs="Times New Roman"/>
+          <w:sz w:val="24"/>
+          <w:szCs w:val="24"/>
+        </w:rPr>
+        <w:t xml:space="preserve">так же все вкрапления </w:t>
+      </w:r>
+      <w:r>
+        <w:rPr>
+          <w:rFonts w:ascii="Times New Roman" w:hAnsi="Times New Roman" w:cs="Times New Roman"/>
+          <w:sz w:val="24"/>
+          <w:szCs w:val="24"/>
+          <w:lang w:val="en-US"/>
+        </w:rPr>
+        <w:t>java</w:t>
+      </w:r>
+      <w:r>
+        <w:rPr>
+          <w:rFonts w:ascii="Times New Roman" w:hAnsi="Times New Roman" w:cs="Times New Roman"/>
+          <w:sz w:val="24"/>
+          <w:szCs w:val="24"/>
+        </w:rPr>
+        <w:t xml:space="preserve"> </w:t>
+      </w:r>
+      <w:r>
+        <w:rPr>
+          <w:rFonts w:ascii="Times New Roman" w:hAnsi="Times New Roman" w:cs="Times New Roman"/>
+          <w:sz w:val="24"/>
+          <w:szCs w:val="24"/>
+        </w:rPr>
+        <w:t>кода связаны между собой и названия переменных видны</w:t>
+      </w:r>
+      <w:r>
+        <w:rPr>
+          <w:rFonts w:ascii="Times New Roman" w:hAnsi="Times New Roman" w:cs="Times New Roman"/>
+          <w:sz w:val="24"/>
+          <w:szCs w:val="24"/>
+        </w:rPr>
+        <w:t xml:space="preserve"> в различных блоках </w:t>
+      </w:r>
+      <w:r>
+        <w:rPr>
+          <w:rFonts w:ascii="Times New Roman" w:hAnsi="Times New Roman" w:cs="Times New Roman"/>
+          <w:sz w:val="24"/>
+          <w:szCs w:val="24"/>
+        </w:rPr>
+        <w:t>&lt;%%&gt;</w:t>
+      </w:r>
+      <w:r>
+        <w:rPr>
+          <w:rFonts w:ascii="Times New Roman" w:hAnsi="Times New Roman" w:cs="Times New Roman"/>
+          <w:sz w:val="24"/>
+          <w:szCs w:val="24"/>
+        </w:rPr>
+        <w:t>:</w:t>
+      </w:r>
+    </w:p>
+    <w:p>
+      <w:pPr>
+        <w:shd w:val="clear" w:color="auto" w:fill="2B2B2B"/>
+        <w:tabs>
+          <w:tab w:val="left" w:pos="916"/>
+          <w:tab w:val="left" w:pos="1832"/>
+          <w:tab w:val="left" w:pos="2748"/>
+          <w:tab w:val="left" w:pos="3664"/>
+          <w:tab w:val="left" w:pos="4580"/>
+          <w:tab w:val="left" w:pos="5496"/>
+          <w:tab w:val="left" w:pos="6412"/>
+          <w:tab w:val="left" w:pos="7328"/>
+          <w:tab w:val="left" w:pos="8244"/>
+          <w:tab w:val="left" w:pos="9160"/>
+          <w:tab w:val="left" w:pos="10076"/>
+          <w:tab w:val="left" w:pos="10992"/>
+          <w:tab w:val="left" w:pos="11908"/>
+          <w:tab w:val="left" w:pos="12824"/>
+          <w:tab w:val="left" w:pos="13740"/>
+          <w:tab w:val="left" w:pos="14656"/>
+        </w:tabs>
+        <w:spacing w:after="0" w:line="240" w:lineRule="auto"/>
+        <w:rPr>
+          <w:rFonts w:ascii="JetBrains Mono" w:eastAsia="Times New Roman" w:hAnsi="JetBrains Mono" w:cs="Courier New"/>
+          <w:color w:val="CC7832"/>
+          <w:sz w:val="16"/>
+          <w:szCs w:val="16"/>
+          <w:shd w:val="clear" w:color="auto" w:fill="232525"/>
+          <w:lang w:val="en-US" w:eastAsia="ru-RU"/>
+        </w:rPr>
+      </w:pPr>
+      <w:r>
+        <w:rPr>
+          <w:rFonts w:ascii="JetBrains Mono" w:eastAsia="Times New Roman" w:hAnsi="JetBrains Mono" w:cs="Courier New"/>
+          <w:color w:val="E8BF6A"/>
+          <w:sz w:val="16"/>
+          <w:szCs w:val="16"/>
+          <w:lang w:eastAsia="ru-RU"/>
+        </w:rPr>
+        <w:t xml:space="preserve">    </w:t>
+      </w:r>
+      <w:r>
+        <w:rPr>
+          <w:rFonts w:ascii="JetBrains Mono" w:eastAsia="Times New Roman" w:hAnsi="JetBrains Mono" w:cs="Courier New"/>
+          <w:color w:val="E8BF6A"/>
+          <w:sz w:val="16"/>
+          <w:szCs w:val="16"/>
+          <w:lang w:eastAsia="ru-RU"/>
+        </w:rPr>
+        <w:t xml:space="preserve"> </w:t>
+      </w:r>
+      <w:r>
+        <w:rPr>
+          <w:rFonts w:ascii="JetBrains Mono" w:eastAsia="Times New Roman" w:hAnsi="JetBrains Mono" w:cs="Courier New"/>
+          <w:color w:val="CC7832"/>
+          <w:sz w:val="16"/>
+          <w:szCs w:val="16"/>
+          <w:shd w:val="clear" w:color="auto" w:fill="232525"/>
+          <w:lang w:val="en-US" w:eastAsia="ru-RU"/>
+        </w:rPr>
+        <w:t>&lt;%</w:t>
+      </w:r>
+      <w:r>
+        <w:rPr>
+          <w:rFonts w:ascii="JetBrains Mono" w:eastAsia="Times New Roman" w:hAnsi="JetBrains Mono" w:cs="Courier New"/>
+          <w:color w:val="CC7832"/>
+          <w:sz w:val="16"/>
+          <w:szCs w:val="16"/>
+          <w:shd w:val="clear" w:color="auto" w:fill="232525"/>
+          <w:lang w:val="en-US" w:eastAsia="ru-RU"/>
+        </w:rPr>
+        <w:br/>
+        <w:t xml:space="preserve">        </w:t>
+      </w:r>
+      <w:proofErr w:type="spellStart"/>
+      <w:r>
+        <w:rPr>
+          <w:rFonts w:ascii="JetBrains Mono" w:eastAsia="Times New Roman" w:hAnsi="JetBrains Mono" w:cs="Courier New"/>
+          <w:color w:val="A9B7C6"/>
+          <w:sz w:val="16"/>
+          <w:szCs w:val="16"/>
+          <w:shd w:val="clear" w:color="auto" w:fill="232525"/>
+          <w:lang w:val="en-US" w:eastAsia="ru-RU"/>
+        </w:rPr>
+        <w:t>java.util.Date</w:t>
+      </w:r>
+      <w:proofErr w:type="spellEnd"/>
+      <w:r>
+        <w:rPr>
+          <w:rFonts w:ascii="JetBrains Mono" w:eastAsia="Times New Roman" w:hAnsi="JetBrains Mono" w:cs="Courier New"/>
+          <w:color w:val="A9B7C6"/>
+          <w:sz w:val="16"/>
+          <w:szCs w:val="16"/>
+          <w:shd w:val="clear" w:color="auto" w:fill="232525"/>
+          <w:lang w:val="en-US" w:eastAsia="ru-RU"/>
+        </w:rPr>
+        <w:t xml:space="preserve"> now = </w:t>
+      </w:r>
+      <w:r>
+        <w:rPr>
+          <w:rFonts w:ascii="JetBrains Mono" w:eastAsia="Times New Roman" w:hAnsi="JetBrains Mono" w:cs="Courier New"/>
+          <w:color w:val="CC7832"/>
+          <w:sz w:val="16"/>
+          <w:szCs w:val="16"/>
+          <w:shd w:val="clear" w:color="auto" w:fill="232525"/>
+          <w:lang w:val="en-US" w:eastAsia="ru-RU"/>
+        </w:rPr>
+        <w:t xml:space="preserve">new </w:t>
+      </w:r>
+      <w:proofErr w:type="spellStart"/>
+      <w:proofErr w:type="gramStart"/>
+      <w:r>
+        <w:rPr>
+          <w:rFonts w:ascii="JetBrains Mono" w:eastAsia="Times New Roman" w:hAnsi="JetBrains Mono" w:cs="Courier New"/>
+          <w:color w:val="A9B7C6"/>
+          <w:sz w:val="16"/>
+          <w:szCs w:val="16"/>
+          <w:shd w:val="clear" w:color="auto" w:fill="232525"/>
+          <w:lang w:val="en-US" w:eastAsia="ru-RU"/>
+        </w:rPr>
+        <w:t>java.util.Date</w:t>
+      </w:r>
+      <w:proofErr w:type="spellEnd"/>
+      <w:r>
+        <w:rPr>
+          <w:rFonts w:ascii="JetBrains Mono" w:eastAsia="Times New Roman" w:hAnsi="JetBrains Mono" w:cs="Courier New"/>
+          <w:color w:val="A9B7C6"/>
+          <w:sz w:val="16"/>
+          <w:szCs w:val="16"/>
+          <w:shd w:val="clear" w:color="auto" w:fill="232525"/>
+          <w:lang w:val="en-US" w:eastAsia="ru-RU"/>
+        </w:rPr>
+        <w:t>(</w:t>
+      </w:r>
+      <w:proofErr w:type="gramEnd"/>
+      <w:r>
+        <w:rPr>
+          <w:rFonts w:ascii="JetBrains Mono" w:eastAsia="Times New Roman" w:hAnsi="JetBrains Mono" w:cs="Courier New"/>
+          <w:color w:val="A9B7C6"/>
+          <w:sz w:val="16"/>
+          <w:szCs w:val="16"/>
+          <w:shd w:val="clear" w:color="auto" w:fill="232525"/>
+          <w:lang w:val="en-US" w:eastAsia="ru-RU"/>
+        </w:rPr>
+        <w:t>)</w:t>
+      </w:r>
+      <w:r>
+        <w:rPr>
+          <w:rFonts w:ascii="JetBrains Mono" w:eastAsia="Times New Roman" w:hAnsi="JetBrains Mono" w:cs="Courier New"/>
+          <w:color w:val="CC7832"/>
+          <w:sz w:val="16"/>
+          <w:szCs w:val="16"/>
+          <w:shd w:val="clear" w:color="auto" w:fill="232525"/>
+          <w:lang w:val="en-US" w:eastAsia="ru-RU"/>
+        </w:rPr>
+        <w:t>;</w:t>
+      </w:r>
+      <w:r>
+        <w:rPr>
+          <w:rFonts w:ascii="JetBrains Mono" w:eastAsia="Times New Roman" w:hAnsi="JetBrains Mono" w:cs="Courier New"/>
+          <w:color w:val="CC7832"/>
+          <w:sz w:val="16"/>
+          <w:szCs w:val="16"/>
+          <w:shd w:val="clear" w:color="auto" w:fill="232525"/>
+          <w:lang w:val="en-US" w:eastAsia="ru-RU"/>
+        </w:rPr>
+        <w:br/>
+        <w:t xml:space="preserve">        </w:t>
+      </w:r>
+      <w:r>
+        <w:rPr>
+          <w:rFonts w:ascii="JetBrains Mono" w:eastAsia="Times New Roman" w:hAnsi="JetBrains Mono" w:cs="Courier New"/>
+          <w:color w:val="A9B7C6"/>
+          <w:sz w:val="16"/>
+          <w:szCs w:val="16"/>
+          <w:shd w:val="clear" w:color="auto" w:fill="232525"/>
+          <w:lang w:val="en-US" w:eastAsia="ru-RU"/>
+        </w:rPr>
+        <w:t xml:space="preserve">String </w:t>
+      </w:r>
+      <w:proofErr w:type="spellStart"/>
+      <w:r>
+        <w:rPr>
+          <w:rFonts w:ascii="JetBrains Mono" w:eastAsia="Times New Roman" w:hAnsi="JetBrains Mono" w:cs="Courier New"/>
+          <w:color w:val="A9B7C6"/>
+          <w:sz w:val="16"/>
+          <w:szCs w:val="16"/>
+          <w:shd w:val="clear" w:color="auto" w:fill="232525"/>
+          <w:lang w:val="en-US" w:eastAsia="ru-RU"/>
+        </w:rPr>
+        <w:t>someString</w:t>
+      </w:r>
+      <w:proofErr w:type="spellEnd"/>
+      <w:r>
+        <w:rPr>
+          <w:rFonts w:ascii="JetBrains Mono" w:eastAsia="Times New Roman" w:hAnsi="JetBrains Mono" w:cs="Courier New"/>
+          <w:color w:val="A9B7C6"/>
+          <w:sz w:val="16"/>
+          <w:szCs w:val="16"/>
+          <w:shd w:val="clear" w:color="auto" w:fill="232525"/>
+          <w:lang w:val="en-US" w:eastAsia="ru-RU"/>
+        </w:rPr>
+        <w:t xml:space="preserve"> = </w:t>
+      </w:r>
+      <w:r>
+        <w:rPr>
+          <w:rFonts w:ascii="JetBrains Mono" w:eastAsia="Times New Roman" w:hAnsi="JetBrains Mono" w:cs="Courier New"/>
+          <w:color w:val="6A8759"/>
+          <w:sz w:val="16"/>
+          <w:szCs w:val="16"/>
+          <w:shd w:val="clear" w:color="auto" w:fill="232525"/>
+          <w:lang w:val="en-US" w:eastAsia="ru-RU"/>
+        </w:rPr>
+        <w:t>"</w:t>
+      </w:r>
+      <w:r>
+        <w:rPr>
+          <w:rFonts w:ascii="JetBrains Mono" w:eastAsia="Times New Roman" w:hAnsi="JetBrains Mono" w:cs="Courier New"/>
+          <w:color w:val="6A8759"/>
+          <w:sz w:val="16"/>
+          <w:szCs w:val="16"/>
+          <w:shd w:val="clear" w:color="auto" w:fill="232525"/>
+          <w:lang w:eastAsia="ru-RU"/>
+        </w:rPr>
+        <w:t>Текущая</w:t>
+      </w:r>
+      <w:r>
+        <w:rPr>
+          <w:rFonts w:ascii="JetBrains Mono" w:eastAsia="Times New Roman" w:hAnsi="JetBrains Mono" w:cs="Courier New"/>
+          <w:color w:val="6A8759"/>
+          <w:sz w:val="16"/>
+          <w:szCs w:val="16"/>
+          <w:shd w:val="clear" w:color="auto" w:fill="232525"/>
+          <w:lang w:val="en-US" w:eastAsia="ru-RU"/>
+        </w:rPr>
+        <w:t xml:space="preserve"> </w:t>
+      </w:r>
+      <w:r>
+        <w:rPr>
+          <w:rFonts w:ascii="JetBrains Mono" w:eastAsia="Times New Roman" w:hAnsi="JetBrains Mono" w:cs="Courier New"/>
+          <w:color w:val="6A8759"/>
+          <w:sz w:val="16"/>
+          <w:szCs w:val="16"/>
+          <w:shd w:val="clear" w:color="auto" w:fill="232525"/>
+          <w:lang w:eastAsia="ru-RU"/>
+        </w:rPr>
+        <w:t>дата</w:t>
+      </w:r>
+      <w:r>
+        <w:rPr>
+          <w:rFonts w:ascii="JetBrains Mono" w:eastAsia="Times New Roman" w:hAnsi="JetBrains Mono" w:cs="Courier New"/>
+          <w:color w:val="6A8759"/>
+          <w:sz w:val="16"/>
+          <w:szCs w:val="16"/>
+          <w:shd w:val="clear" w:color="auto" w:fill="232525"/>
+          <w:lang w:val="en-US" w:eastAsia="ru-RU"/>
+        </w:rPr>
+        <w:t xml:space="preserve"> : " </w:t>
+      </w:r>
+      <w:r>
+        <w:rPr>
+          <w:rFonts w:ascii="JetBrains Mono" w:eastAsia="Times New Roman" w:hAnsi="JetBrains Mono" w:cs="Courier New"/>
+          <w:color w:val="A9B7C6"/>
+          <w:sz w:val="16"/>
+          <w:szCs w:val="16"/>
+          <w:shd w:val="clear" w:color="auto" w:fill="232525"/>
+          <w:lang w:val="en-US" w:eastAsia="ru-RU"/>
+        </w:rPr>
+        <w:t>+ now</w:t>
+      </w:r>
+      <w:r>
+        <w:rPr>
+          <w:rFonts w:ascii="JetBrains Mono" w:eastAsia="Times New Roman" w:hAnsi="JetBrains Mono" w:cs="Courier New"/>
+          <w:color w:val="CC7832"/>
+          <w:sz w:val="16"/>
+          <w:szCs w:val="16"/>
+          <w:shd w:val="clear" w:color="auto" w:fill="232525"/>
+          <w:lang w:val="en-US" w:eastAsia="ru-RU"/>
+        </w:rPr>
+        <w:t>;</w:t>
+      </w:r>
+      <w:r>
+        <w:rPr>
+          <w:rFonts w:ascii="JetBrains Mono" w:eastAsia="Times New Roman" w:hAnsi="JetBrains Mono" w:cs="Courier New"/>
+          <w:color w:val="CC7832"/>
+          <w:sz w:val="16"/>
+          <w:szCs w:val="16"/>
+          <w:shd w:val="clear" w:color="auto" w:fill="232525"/>
+          <w:lang w:val="en-US" w:eastAsia="ru-RU"/>
+        </w:rPr>
+        <w:br/>
+        <w:t xml:space="preserve">    %&gt;</w:t>
+      </w:r>
+    </w:p>
+    <w:p>
+      <w:pPr>
+        <w:shd w:val="clear" w:color="auto" w:fill="2B2B2B"/>
+        <w:tabs>
+          <w:tab w:val="left" w:pos="916"/>
+          <w:tab w:val="left" w:pos="1832"/>
+          <w:tab w:val="left" w:pos="2748"/>
+          <w:tab w:val="left" w:pos="3664"/>
+          <w:tab w:val="left" w:pos="4580"/>
+          <w:tab w:val="left" w:pos="5496"/>
+          <w:tab w:val="left" w:pos="6412"/>
+          <w:tab w:val="left" w:pos="7328"/>
+          <w:tab w:val="left" w:pos="8244"/>
+          <w:tab w:val="left" w:pos="9160"/>
+          <w:tab w:val="left" w:pos="10076"/>
+          <w:tab w:val="left" w:pos="10992"/>
+          <w:tab w:val="left" w:pos="11908"/>
+          <w:tab w:val="left" w:pos="12824"/>
+          <w:tab w:val="left" w:pos="13740"/>
+          <w:tab w:val="left" w:pos="14656"/>
+        </w:tabs>
+        <w:spacing w:after="0" w:line="240" w:lineRule="auto"/>
+        <w:rPr>
+          <w:rFonts w:ascii="Times New Roman" w:hAnsi="Times New Roman" w:cs="Times New Roman"/>
+          <w:sz w:val="24"/>
+          <w:szCs w:val="24"/>
+          <w:lang w:val="en-US"/>
+        </w:rPr>
+      </w:pPr>
+      <w:r>
+        <w:rPr>
+          <w:rFonts w:ascii="JetBrains Mono" w:eastAsia="Times New Roman" w:hAnsi="JetBrains Mono" w:cs="Courier New"/>
+          <w:color w:val="CC7832"/>
+          <w:sz w:val="16"/>
+          <w:szCs w:val="16"/>
+          <w:lang w:val="en-US" w:eastAsia="ru-RU"/>
+        </w:rPr>
+        <w:br/>
+        <w:t xml:space="preserve">    </w:t>
+      </w:r>
+      <w:r>
+        <w:rPr>
+          <w:rFonts w:ascii="JetBrains Mono" w:eastAsia="Times New Roman" w:hAnsi="JetBrains Mono" w:cs="Courier New"/>
+          <w:color w:val="E8BF6A"/>
+          <w:sz w:val="16"/>
+          <w:szCs w:val="16"/>
+          <w:lang w:val="en-US" w:eastAsia="ru-RU"/>
+        </w:rPr>
+        <w:t>&lt;p&gt;</w:t>
+      </w:r>
+      <w:r>
+        <w:rPr>
+          <w:rFonts w:ascii="JetBrains Mono" w:eastAsia="Times New Roman" w:hAnsi="JetBrains Mono" w:cs="Courier New"/>
+          <w:color w:val="CC7832"/>
+          <w:sz w:val="16"/>
+          <w:szCs w:val="16"/>
+          <w:shd w:val="clear" w:color="auto" w:fill="232525"/>
+          <w:lang w:val="en-US" w:eastAsia="ru-RU"/>
+        </w:rPr>
+        <w:t xml:space="preserve">&lt;%= </w:t>
+      </w:r>
+      <w:proofErr w:type="spellStart"/>
+      <w:r>
+        <w:rPr>
+          <w:rFonts w:ascii="JetBrains Mono" w:eastAsia="Times New Roman" w:hAnsi="JetBrains Mono" w:cs="Courier New"/>
+          <w:color w:val="A9B7C6"/>
+          <w:sz w:val="16"/>
+          <w:szCs w:val="16"/>
+          <w:shd w:val="clear" w:color="auto" w:fill="232525"/>
+          <w:lang w:val="en-US" w:eastAsia="ru-RU"/>
+        </w:rPr>
+        <w:t>someString</w:t>
+      </w:r>
+      <w:proofErr w:type="spellEnd"/>
+      <w:r>
+        <w:rPr>
+          <w:rFonts w:ascii="JetBrains Mono" w:eastAsia="Times New Roman" w:hAnsi="JetBrains Mono" w:cs="Courier New"/>
+          <w:color w:val="A9B7C6"/>
+          <w:sz w:val="16"/>
+          <w:szCs w:val="16"/>
+          <w:shd w:val="clear" w:color="auto" w:fill="232525"/>
+          <w:lang w:val="en-US" w:eastAsia="ru-RU"/>
+        </w:rPr>
+        <w:t xml:space="preserve"> </w:t>
+      </w:r>
+      <w:r>
+        <w:rPr>
+          <w:rFonts w:ascii="JetBrains Mono" w:eastAsia="Times New Roman" w:hAnsi="JetBrains Mono" w:cs="Courier New"/>
+          <w:color w:val="CC7832"/>
+          <w:sz w:val="16"/>
+          <w:szCs w:val="16"/>
+          <w:shd w:val="clear" w:color="auto" w:fill="232525"/>
+          <w:lang w:val="en-US" w:eastAsia="ru-RU"/>
+        </w:rPr>
+        <w:t>%&gt;</w:t>
+      </w:r>
+      <w:proofErr w:type="gramStart"/>
+      <w:r>
+        <w:rPr>
+          <w:rFonts w:ascii="JetBrains Mono" w:eastAsia="Times New Roman" w:hAnsi="JetBrains Mono" w:cs="Courier New"/>
+          <w:color w:val="E8BF6A"/>
+          <w:sz w:val="16"/>
+          <w:szCs w:val="16"/>
+          <w:lang w:val="en-US" w:eastAsia="ru-RU"/>
+        </w:rPr>
+        <w:t>&lt;/</w:t>
+      </w:r>
+      <w:proofErr w:type="gramEnd"/>
+      <w:r>
+        <w:rPr>
+          <w:rFonts w:ascii="JetBrains Mono" w:eastAsia="Times New Roman" w:hAnsi="JetBrains Mono" w:cs="Courier New"/>
+          <w:color w:val="E8BF6A"/>
+          <w:sz w:val="16"/>
+          <w:szCs w:val="16"/>
+          <w:lang w:val="en-US" w:eastAsia="ru-RU"/>
+        </w:rPr>
+        <w:t>p&gt;</w:t>
+      </w:r>
+    </w:p>
+    <w:p>
+      <w:pPr>
+        <w:spacing w:after="0"/>
+        <w:jc w:val="both"/>
+        <w:rPr>
+          <w:rFonts w:ascii="Times New Roman" w:hAnsi="Times New Roman" w:cs="Times New Roman"/>
+          <w:sz w:val="24"/>
+          <w:szCs w:val="24"/>
+          <w:lang w:val="en-US"/>
+        </w:rPr>
+      </w:pPr>
+    </w:p>
+    <w:p>
+      <w:pPr>
+        <w:spacing w:after="0"/>
+        <w:jc w:val="both"/>
+        <w:rPr>
+          <w:rFonts w:ascii="Times New Roman" w:hAnsi="Times New Roman" w:cs="Times New Roman"/>
+          <w:sz w:val="24"/>
+          <w:szCs w:val="24"/>
+        </w:rPr>
+      </w:pPr>
+      <w:proofErr w:type="spellStart"/>
+      <w:r>
+        <w:rPr>
+          <w:rFonts w:ascii="Times New Roman" w:hAnsi="Times New Roman" w:cs="Times New Roman"/>
+          <w:b/>
+          <w:sz w:val="24"/>
+          <w:szCs w:val="24"/>
+        </w:rPr>
+        <w:t>Дерективы</w:t>
+      </w:r>
+      <w:proofErr w:type="spellEnd"/>
+      <w:r>
+        <w:rPr>
+          <w:rFonts w:ascii="Times New Roman" w:hAnsi="Times New Roman" w:cs="Times New Roman"/>
+          <w:sz w:val="24"/>
+          <w:szCs w:val="24"/>
+        </w:rPr>
+        <w:t xml:space="preserve"> на </w:t>
+      </w:r>
+      <w:r>
+        <w:rPr>
+          <w:rFonts w:ascii="Times New Roman" w:hAnsi="Times New Roman" w:cs="Times New Roman"/>
+          <w:sz w:val="24"/>
+          <w:szCs w:val="24"/>
+          <w:lang w:val="en-US"/>
+        </w:rPr>
+        <w:t>JSP</w:t>
+      </w:r>
+      <w:r>
+        <w:rPr>
+          <w:rFonts w:ascii="Times New Roman" w:hAnsi="Times New Roman" w:cs="Times New Roman"/>
+          <w:sz w:val="24"/>
+          <w:szCs w:val="24"/>
+        </w:rPr>
+        <w:t xml:space="preserve"> </w:t>
+      </w:r>
+      <w:r>
+        <w:rPr>
+          <w:rFonts w:ascii="Times New Roman" w:hAnsi="Times New Roman" w:cs="Times New Roman"/>
+          <w:sz w:val="24"/>
+          <w:szCs w:val="24"/>
+        </w:rPr>
+        <w:t>страницах</w:t>
+      </w:r>
+      <w:r>
+        <w:rPr>
+          <w:rFonts w:ascii="Times New Roman" w:hAnsi="Times New Roman" w:cs="Times New Roman"/>
+          <w:sz w:val="24"/>
+          <w:szCs w:val="24"/>
+        </w:rPr>
+        <w:t xml:space="preserve">, </w:t>
+      </w:r>
+      <w:r>
+        <w:rPr>
+          <w:rFonts w:ascii="Times New Roman" w:hAnsi="Times New Roman" w:cs="Times New Roman"/>
+          <w:sz w:val="24"/>
+          <w:szCs w:val="24"/>
+        </w:rPr>
+        <w:t xml:space="preserve">это структура вида </w:t>
+      </w:r>
+      <w:r>
+        <w:rPr>
+          <w:rFonts w:ascii="Times New Roman" w:hAnsi="Times New Roman" w:cs="Times New Roman"/>
+          <w:sz w:val="24"/>
+          <w:szCs w:val="24"/>
+        </w:rPr>
+        <w:t xml:space="preserve">&lt;%@ директива </w:t>
+      </w:r>
+      <w:proofErr w:type="spellStart"/>
+      <w:r>
+        <w:rPr>
+          <w:rFonts w:ascii="Times New Roman" w:hAnsi="Times New Roman" w:cs="Times New Roman"/>
+          <w:sz w:val="24"/>
+          <w:szCs w:val="24"/>
+        </w:rPr>
+        <w:t>имяАтрибута</w:t>
+      </w:r>
+      <w:proofErr w:type="spellEnd"/>
+      <w:r>
+        <w:rPr>
+          <w:rFonts w:ascii="Times New Roman" w:hAnsi="Times New Roman" w:cs="Times New Roman"/>
+          <w:sz w:val="24"/>
+          <w:szCs w:val="24"/>
+        </w:rPr>
+        <w:t>="значение" %&gt;</w:t>
+      </w:r>
+      <w:r>
+        <w:rPr>
+          <w:rFonts w:ascii="Times New Roman" w:hAnsi="Times New Roman" w:cs="Times New Roman"/>
+          <w:sz w:val="24"/>
+          <w:szCs w:val="24"/>
+        </w:rPr>
+        <w:t xml:space="preserve"> используется всегда вначале страницы</w:t>
+      </w:r>
+      <w:r>
+        <w:rPr>
+          <w:rFonts w:ascii="Times New Roman" w:hAnsi="Times New Roman" w:cs="Times New Roman"/>
+          <w:sz w:val="24"/>
+          <w:szCs w:val="24"/>
+        </w:rPr>
+        <w:t xml:space="preserve">, </w:t>
+      </w:r>
+      <w:r>
+        <w:rPr>
+          <w:rFonts w:ascii="Times New Roman" w:hAnsi="Times New Roman" w:cs="Times New Roman"/>
+          <w:sz w:val="24"/>
+          <w:szCs w:val="24"/>
+        </w:rPr>
+        <w:t>есть 3 типа директив</w:t>
+      </w:r>
+      <w:r>
+        <w:rPr>
+          <w:rFonts w:ascii="Times New Roman" w:hAnsi="Times New Roman" w:cs="Times New Roman"/>
+          <w:sz w:val="24"/>
+          <w:szCs w:val="24"/>
+        </w:rPr>
+        <w:t xml:space="preserve">, </w:t>
+      </w:r>
+      <w:r>
+        <w:rPr>
+          <w:rFonts w:ascii="Times New Roman" w:hAnsi="Times New Roman" w:cs="Times New Roman"/>
+          <w:sz w:val="24"/>
+          <w:szCs w:val="24"/>
+        </w:rPr>
+        <w:t xml:space="preserve">одна из них </w:t>
+      </w:r>
+      <w:r>
+        <w:rPr>
+          <w:rFonts w:ascii="Times New Roman" w:hAnsi="Times New Roman" w:cs="Times New Roman"/>
+          <w:sz w:val="24"/>
+          <w:szCs w:val="24"/>
+          <w:lang w:val="en-US"/>
+        </w:rPr>
+        <w:t>page</w:t>
+      </w:r>
+      <w:r>
+        <w:rPr>
+          <w:rFonts w:ascii="Times New Roman" w:hAnsi="Times New Roman" w:cs="Times New Roman"/>
+          <w:sz w:val="24"/>
+          <w:szCs w:val="24"/>
+        </w:rPr>
+        <w:t xml:space="preserve"> (</w:t>
+      </w:r>
+      <w:r>
+        <w:rPr>
+          <w:rFonts w:ascii="Times New Roman" w:hAnsi="Times New Roman" w:cs="Times New Roman"/>
+          <w:sz w:val="24"/>
+          <w:szCs w:val="24"/>
+        </w:rPr>
+        <w:t xml:space="preserve">определяет свойства страницы </w:t>
+      </w:r>
+      <w:r>
+        <w:rPr>
+          <w:rFonts w:ascii="Times New Roman" w:hAnsi="Times New Roman" w:cs="Times New Roman"/>
+          <w:sz w:val="24"/>
+          <w:szCs w:val="24"/>
+          <w:lang w:val="en-US"/>
+        </w:rPr>
+        <w:t>JSP</w:t>
+      </w:r>
+      <w:r>
+        <w:rPr>
+          <w:rFonts w:ascii="Times New Roman" w:hAnsi="Times New Roman" w:cs="Times New Roman"/>
+          <w:sz w:val="24"/>
+          <w:szCs w:val="24"/>
+        </w:rPr>
+        <w:t>)</w:t>
+      </w:r>
+    </w:p>
+    <w:p>
+      <w:pPr>
+        <w:pStyle w:val="HTML"/>
+        <w:shd w:val="clear" w:color="auto" w:fill="2B2B2B"/>
+        <w:rPr>
+          <w:rFonts w:ascii="JetBrains Mono" w:hAnsi="JetBrains Mono"/>
+          <w:color w:val="A9B7C6"/>
+          <w:lang w:val="en-US"/>
+        </w:rPr>
+      </w:pPr>
+      <w:r>
+        <w:rPr>
+          <w:rFonts w:ascii="JetBrains Mono" w:hAnsi="JetBrains Mono"/>
+          <w:color w:val="E8BF6A"/>
+          <w:lang w:val="en-US"/>
+        </w:rPr>
+        <w:t>&lt;/head&gt;</w:t>
+      </w:r>
+      <w:r>
+        <w:rPr>
+          <w:rFonts w:ascii="JetBrains Mono" w:hAnsi="JetBrains Mono"/>
+          <w:color w:val="E8BF6A"/>
+          <w:lang w:val="en-US"/>
+        </w:rPr>
+        <w:br/>
+        <w:t xml:space="preserve">    &lt;h1&gt;</w:t>
+      </w:r>
+      <w:r>
+        <w:rPr>
+          <w:rFonts w:ascii="JetBrains Mono" w:hAnsi="JetBrains Mono"/>
+          <w:color w:val="A9B7C6"/>
+          <w:lang w:val="en-US"/>
+        </w:rPr>
+        <w:t>Testing JSP</w:t>
+      </w:r>
+      <w:r>
+        <w:rPr>
+          <w:rFonts w:ascii="JetBrains Mono" w:hAnsi="JetBrains Mono"/>
+          <w:color w:val="E8BF6A"/>
+          <w:lang w:val="en-US"/>
+        </w:rPr>
+        <w:t>&lt;/h1&gt;</w:t>
+      </w:r>
+      <w:r>
+        <w:rPr>
+          <w:rFonts w:ascii="JetBrains Mono" w:hAnsi="JetBrains Mono"/>
+          <w:color w:val="E8BF6A"/>
+          <w:lang w:val="en-US"/>
+        </w:rPr>
+        <w:br/>
+        <w:t xml:space="preserve">    </w:t>
+      </w:r>
+      <w:r>
+        <w:rPr>
+          <w:rFonts w:ascii="JetBrains Mono" w:hAnsi="JetBrains Mono"/>
+          <w:color w:val="A9B7C6"/>
+          <w:highlight w:val="yellow"/>
+          <w:shd w:val="clear" w:color="auto" w:fill="232525"/>
+          <w:lang w:val="en-US"/>
+        </w:rPr>
+        <w:t xml:space="preserve">&lt;%@ </w:t>
+      </w:r>
+      <w:r>
+        <w:rPr>
+          <w:rFonts w:ascii="JetBrains Mono" w:hAnsi="JetBrains Mono"/>
+          <w:b/>
+          <w:bCs/>
+          <w:color w:val="CC7832"/>
+          <w:highlight w:val="yellow"/>
+          <w:shd w:val="clear" w:color="auto" w:fill="232525"/>
+          <w:lang w:val="en-US"/>
+        </w:rPr>
+        <w:t xml:space="preserve">page </w:t>
+      </w:r>
+      <w:r>
+        <w:rPr>
+          <w:rFonts w:ascii="JetBrains Mono" w:hAnsi="JetBrains Mono"/>
+          <w:color w:val="A9B7C6"/>
+          <w:highlight w:val="yellow"/>
+          <w:shd w:val="clear" w:color="auto" w:fill="232525"/>
+          <w:lang w:val="en-US"/>
+        </w:rPr>
+        <w:t>import="</w:t>
+      </w:r>
+      <w:proofErr w:type="spellStart"/>
+      <w:r>
+        <w:rPr>
+          <w:rFonts w:ascii="JetBrains Mono" w:hAnsi="JetBrains Mono"/>
+          <w:color w:val="6A8759"/>
+          <w:highlight w:val="yellow"/>
+          <w:shd w:val="clear" w:color="auto" w:fill="232525"/>
+          <w:lang w:val="en-US"/>
+        </w:rPr>
+        <w:t>java.util.Date</w:t>
+      </w:r>
+      <w:proofErr w:type="spellEnd"/>
+      <w:r>
+        <w:rPr>
+          <w:rFonts w:ascii="JetBrains Mono" w:hAnsi="JetBrains Mono"/>
+          <w:color w:val="6A8759"/>
+          <w:highlight w:val="yellow"/>
+          <w:shd w:val="clear" w:color="auto" w:fill="232525"/>
+          <w:lang w:val="en-US"/>
+        </w:rPr>
+        <w:t xml:space="preserve">, </w:t>
+      </w:r>
+      <w:proofErr w:type="spellStart"/>
+      <w:r>
+        <w:rPr>
+          <w:rFonts w:ascii="JetBrains Mono" w:hAnsi="JetBrains Mono"/>
+          <w:color w:val="6A8759"/>
+          <w:highlight w:val="yellow"/>
+          <w:shd w:val="clear" w:color="auto" w:fill="232525"/>
+          <w:lang w:val="en-US"/>
+        </w:rPr>
+        <w:t>logic.TestClass</w:t>
+      </w:r>
+      <w:proofErr w:type="spellEnd"/>
+      <w:r>
+        <w:rPr>
+          <w:rFonts w:ascii="JetBrains Mono" w:hAnsi="JetBrains Mono"/>
+          <w:color w:val="A9B7C6"/>
+          <w:highlight w:val="yellow"/>
+          <w:shd w:val="clear" w:color="auto" w:fill="232525"/>
+          <w:lang w:val="en-US"/>
+        </w:rPr>
+        <w:t>" %&gt;</w:t>
+      </w:r>
+    </w:p>
+    <w:p>
+      <w:pPr>
+        <w:shd w:val="clear" w:color="auto" w:fill="2B2B2B"/>
+        <w:tabs>
+          <w:tab w:val="left" w:pos="916"/>
+          <w:tab w:val="left" w:pos="1832"/>
+          <w:tab w:val="left" w:pos="2748"/>
+          <w:tab w:val="left" w:pos="3664"/>
+          <w:tab w:val="left" w:pos="4580"/>
+          <w:tab w:val="left" w:pos="5496"/>
+          <w:tab w:val="left" w:pos="6412"/>
+          <w:tab w:val="left" w:pos="7328"/>
+          <w:tab w:val="left" w:pos="8244"/>
+          <w:tab w:val="left" w:pos="9160"/>
+          <w:tab w:val="left" w:pos="10076"/>
+          <w:tab w:val="left" w:pos="10992"/>
+          <w:tab w:val="left" w:pos="11908"/>
+          <w:tab w:val="left" w:pos="12824"/>
+          <w:tab w:val="left" w:pos="13740"/>
+          <w:tab w:val="left" w:pos="14656"/>
+        </w:tabs>
+        <w:spacing w:after="0" w:line="240" w:lineRule="auto"/>
+        <w:rPr>
+          <w:rFonts w:ascii="JetBrains Mono" w:eastAsia="Times New Roman" w:hAnsi="JetBrains Mono" w:cs="Courier New"/>
+          <w:color w:val="A9B7C6"/>
+          <w:sz w:val="20"/>
+          <w:szCs w:val="20"/>
+          <w:lang w:val="en-US" w:eastAsia="ru-RU"/>
+        </w:rPr>
+      </w:pPr>
+      <w:r>
+        <w:rPr>
+          <w:rFonts w:ascii="JetBrains Mono" w:eastAsia="Times New Roman" w:hAnsi="JetBrains Mono" w:cs="Courier New"/>
+          <w:color w:val="A9B7C6"/>
+          <w:sz w:val="20"/>
+          <w:szCs w:val="20"/>
+          <w:lang w:val="en-US" w:eastAsia="ru-RU"/>
+        </w:rPr>
+        <w:t xml:space="preserve">    </w:t>
+      </w:r>
+      <w:r>
+        <w:rPr>
+          <w:rFonts w:ascii="JetBrains Mono" w:eastAsia="Times New Roman" w:hAnsi="JetBrains Mono" w:cs="Courier New"/>
+          <w:color w:val="E8BF6A"/>
+          <w:sz w:val="20"/>
+          <w:szCs w:val="20"/>
+          <w:lang w:val="en-US" w:eastAsia="ru-RU"/>
+        </w:rPr>
+        <w:t>&lt;p&gt;</w:t>
+      </w:r>
+      <w:r>
+        <w:rPr>
+          <w:rFonts w:ascii="JetBrains Mono" w:eastAsia="Times New Roman" w:hAnsi="JetBrains Mono" w:cs="Courier New"/>
+          <w:color w:val="E8BF6A"/>
+          <w:sz w:val="20"/>
+          <w:szCs w:val="20"/>
+          <w:lang w:val="en-US" w:eastAsia="ru-RU"/>
+        </w:rPr>
+        <w:br/>
+        <w:t xml:space="preserve">        </w:t>
+      </w:r>
+      <w:r>
+        <w:rPr>
+          <w:rFonts w:ascii="JetBrains Mono" w:eastAsia="Times New Roman" w:hAnsi="JetBrains Mono" w:cs="Courier New"/>
+          <w:color w:val="CC7832"/>
+          <w:sz w:val="20"/>
+          <w:szCs w:val="20"/>
+          <w:shd w:val="clear" w:color="auto" w:fill="232525"/>
+          <w:lang w:val="en-US" w:eastAsia="ru-RU"/>
+        </w:rPr>
+        <w:t xml:space="preserve">&lt;%= new </w:t>
+      </w:r>
+      <w:proofErr w:type="gramStart"/>
+      <w:r>
+        <w:rPr>
+          <w:rFonts w:ascii="JetBrains Mono" w:eastAsia="Times New Roman" w:hAnsi="JetBrains Mono" w:cs="Courier New"/>
+          <w:color w:val="A9B7C6"/>
+          <w:sz w:val="20"/>
+          <w:szCs w:val="20"/>
+          <w:shd w:val="clear" w:color="auto" w:fill="232525"/>
+          <w:lang w:val="en-US" w:eastAsia="ru-RU"/>
+        </w:rPr>
+        <w:t>Date(</w:t>
+      </w:r>
+      <w:proofErr w:type="gramEnd"/>
+      <w:r>
+        <w:rPr>
+          <w:rFonts w:ascii="JetBrains Mono" w:eastAsia="Times New Roman" w:hAnsi="JetBrains Mono" w:cs="Courier New"/>
+          <w:color w:val="A9B7C6"/>
+          <w:sz w:val="20"/>
+          <w:szCs w:val="20"/>
+          <w:shd w:val="clear" w:color="auto" w:fill="232525"/>
+          <w:lang w:val="en-US" w:eastAsia="ru-RU"/>
+        </w:rPr>
+        <w:t xml:space="preserve">) </w:t>
+      </w:r>
+      <w:r>
+        <w:rPr>
+          <w:rFonts w:ascii="JetBrains Mono" w:eastAsia="Times New Roman" w:hAnsi="JetBrains Mono" w:cs="Courier New"/>
+          <w:color w:val="CC7832"/>
+          <w:sz w:val="20"/>
+          <w:szCs w:val="20"/>
+          <w:shd w:val="clear" w:color="auto" w:fill="232525"/>
+          <w:lang w:val="en-US" w:eastAsia="ru-RU"/>
+        </w:rPr>
+        <w:t>%&gt;</w:t>
+      </w:r>
+      <w:r>
+        <w:rPr>
+          <w:rFonts w:ascii="JetBrains Mono" w:eastAsia="Times New Roman" w:hAnsi="JetBrains Mono" w:cs="Courier New"/>
+          <w:color w:val="CC7832"/>
+          <w:sz w:val="20"/>
+          <w:szCs w:val="20"/>
+          <w:lang w:val="en-US" w:eastAsia="ru-RU"/>
+        </w:rPr>
+        <w:br/>
+        <w:t xml:space="preserve">    </w:t>
+      </w:r>
+      <w:r>
+        <w:rPr>
+          <w:rFonts w:ascii="JetBrains Mono" w:eastAsia="Times New Roman" w:hAnsi="JetBrains Mono" w:cs="Courier New"/>
+          <w:color w:val="E8BF6A"/>
+          <w:sz w:val="20"/>
+          <w:szCs w:val="20"/>
+          <w:lang w:val="en-US" w:eastAsia="ru-RU"/>
+        </w:rPr>
+        <w:t>&lt;/p&gt;</w:t>
+      </w:r>
+      <w:r>
+        <w:rPr>
+          <w:rFonts w:ascii="JetBrains Mono" w:eastAsia="Times New Roman" w:hAnsi="JetBrains Mono" w:cs="Courier New"/>
+          <w:color w:val="E8BF6A"/>
+          <w:sz w:val="20"/>
+          <w:szCs w:val="20"/>
+          <w:lang w:val="en-US" w:eastAsia="ru-RU"/>
+        </w:rPr>
+        <w:br/>
+        <w:t>&lt;/html&gt;</w:t>
+      </w:r>
+    </w:p>
+    <w:p>
+      <w:pPr>
+        <w:spacing w:after="0"/>
+        <w:jc w:val="both"/>
+        <w:rPr>
+          <w:rFonts w:ascii="Times New Roman" w:hAnsi="Times New Roman" w:cs="Times New Roman"/>
+          <w:sz w:val="24"/>
+          <w:szCs w:val="24"/>
+          <w:lang w:val="en-US"/>
+        </w:rPr>
+      </w:pPr>
     </w:p>
     <w:sectPr>
       <w:pgSz w:w="11906" w:h="16838"/>
@@ -1387,6 +5445,56 @@
     <w:semiHidden/>
     <w:unhideWhenUsed/>
   </w:style>
+  <w:style w:type="paragraph" w:styleId="HTML">
+    <w:name w:val="HTML Preformatted"/>
+    <w:basedOn w:val="a"/>
+    <w:link w:val="HTML0"/>
+    <w:uiPriority w:val="99"/>
+    <w:semiHidden/>
+    <w:unhideWhenUsed/>
+    <w:rsid w:val="00977DA0"/>
+    <w:pPr>
+      <w:tabs>
+        <w:tab w:val="left" w:pos="916"/>
+        <w:tab w:val="left" w:pos="1832"/>
+        <w:tab w:val="left" w:pos="2748"/>
+        <w:tab w:val="left" w:pos="3664"/>
+        <w:tab w:val="left" w:pos="4580"/>
+        <w:tab w:val="left" w:pos="5496"/>
+        <w:tab w:val="left" w:pos="6412"/>
+        <w:tab w:val="left" w:pos="7328"/>
+        <w:tab w:val="left" w:pos="8244"/>
+        <w:tab w:val="left" w:pos="9160"/>
+        <w:tab w:val="left" w:pos="10076"/>
+        <w:tab w:val="left" w:pos="10992"/>
+        <w:tab w:val="left" w:pos="11908"/>
+        <w:tab w:val="left" w:pos="12824"/>
+        <w:tab w:val="left" w:pos="13740"/>
+        <w:tab w:val="left" w:pos="14656"/>
+      </w:tabs>
+      <w:spacing w:after="0" w:line="240" w:lineRule="auto"/>
+    </w:pPr>
+    <w:rPr>
+      <w:rFonts w:ascii="Courier New" w:eastAsia="Times New Roman" w:hAnsi="Courier New" w:cs="Courier New"/>
+      <w:sz w:val="20"/>
+      <w:szCs w:val="20"/>
+      <w:lang w:eastAsia="ru-RU"/>
+    </w:rPr>
+  </w:style>
+  <w:style w:type="character" w:customStyle="1" w:styleId="HTML0">
+    <w:name w:val="Стандартный HTML Знак"/>
+    <w:basedOn w:val="a0"/>
+    <w:link w:val="HTML"/>
+    <w:uiPriority w:val="99"/>
+    <w:semiHidden/>
+    <w:rsid w:val="00977DA0"/>
+    <w:rPr>
+      <w:rFonts w:ascii="Courier New" w:eastAsia="Times New Roman" w:hAnsi="Courier New" w:cs="Courier New"/>
+      <w:sz w:val="20"/>
+      <w:szCs w:val="20"/>
+      <w:lang w:eastAsia="ru-RU"/>
+    </w:rPr>
+  </w:style>
 </w:styles>
 </file>
 

</xml_diff>